<commit_message>
chore: update remote repo
</commit_message>
<xml_diff>
--- a/esi/aula12/atividades/artigo engenharia de software.docx
+++ b/esi/aula12/atividades/artigo engenharia de software.docx
@@ -2095,7 +2095,6 @@
                 <w:between w:val="nil"/>
               </w:pBdr>
               <w:ind w:firstLine="0"/>
-              <w:jc w:val="left"/>
               <w:rPr>
                 <w:rFonts w:eastAsia="Arial" w:cs="Arial"/>
                 <w:bCs/>
@@ -2124,7 +2123,6 @@
                 <w:between w:val="nil"/>
               </w:pBdr>
               <w:ind w:firstLine="0"/>
-              <w:jc w:val="left"/>
               <w:rPr>
                 <w:rFonts w:eastAsia="Arial" w:cs="Arial"/>
                 <w:bCs/>
@@ -2177,7 +2175,6 @@
                 <w:between w:val="nil"/>
               </w:pBdr>
               <w:ind w:firstLine="0"/>
-              <w:jc w:val="left"/>
               <w:rPr>
                 <w:rFonts w:eastAsia="Arial" w:cs="Arial"/>
                 <w:bCs/>
@@ -2302,7 +2299,6 @@
                 <w:between w:val="nil"/>
               </w:pBdr>
               <w:ind w:firstLine="0"/>
-              <w:jc w:val="left"/>
               <w:rPr>
                 <w:rFonts w:eastAsia="Arial" w:cs="Arial"/>
                 <w:bCs/>
@@ -2400,7 +2396,6 @@
                 <w:between w:val="nil"/>
               </w:pBdr>
               <w:ind w:firstLine="0"/>
-              <w:jc w:val="left"/>
               <w:rPr>
                 <w:rFonts w:eastAsia="Arial" w:cs="Arial"/>
                 <w:bCs/>
@@ -2480,7 +2475,6 @@
                 <w:between w:val="nil"/>
               </w:pBdr>
               <w:ind w:firstLine="0"/>
-              <w:jc w:val="left"/>
               <w:rPr>
                 <w:rFonts w:eastAsia="Arial" w:cs="Arial"/>
                 <w:bCs/>
@@ -2620,18 +2614,3048 @@
     </w:p>
     <w:p>
       <w:pPr>
-        <w:rPr>
-          <w:rFonts w:eastAsia="Arial" w:cs="Arial"/>
-          <w:lang w:val="pt-BR"/>
-        </w:rPr>
-      </w:pPr>
-      <w:r>
-        <w:rPr>
-          <w:rFonts w:eastAsia="Arial" w:cs="Arial"/>
-          <w:lang w:val="pt-BR"/>
-        </w:rPr>
-        <w:t>Criação das histórias de usuários e cenários de testes.</w:t>
-      </w:r>
+        <w:pBdr>
+          <w:top w:val="nil"/>
+          <w:left w:val="nil"/>
+          <w:bottom w:val="nil"/>
+          <w:right w:val="nil"/>
+          <w:between w:val="nil"/>
+        </w:pBdr>
+        <w:rPr>
+          <w:rFonts w:eastAsia="Arial" w:cs="Arial"/>
+          <w:lang w:val="pt-BR"/>
+        </w:rPr>
+      </w:pPr>
+      <w:r>
+        <w:rPr>
+          <w:rFonts w:eastAsia="Arial" w:cs="Arial"/>
+          <w:lang w:val="pt-BR"/>
+        </w:rPr>
+        <w:t>Histórias de usuários:</w:t>
+      </w:r>
+    </w:p>
+    <w:p>
+      <w:pPr>
+        <w:pBdr>
+          <w:top w:val="nil"/>
+          <w:left w:val="nil"/>
+          <w:bottom w:val="nil"/>
+          <w:right w:val="nil"/>
+          <w:between w:val="nil"/>
+        </w:pBdr>
+        <w:ind w:firstLine="0"/>
+        <w:rPr>
+          <w:rFonts w:eastAsia="Arial" w:cs="Arial"/>
+          <w:lang w:val="pt-BR"/>
+        </w:rPr>
+      </w:pPr>
+    </w:p>
+    <w:p>
+      <w:pPr>
+        <w:pBdr>
+          <w:top w:val="nil"/>
+          <w:left w:val="nil"/>
+          <w:bottom w:val="nil"/>
+          <w:right w:val="nil"/>
+          <w:between w:val="nil"/>
+        </w:pBdr>
+        <w:rPr>
+          <w:rFonts w:eastAsia="Arial" w:cs="Arial"/>
+          <w:lang w:val="pt-BR"/>
+        </w:rPr>
+      </w:pPr>
+      <w:proofErr w:type="spellStart"/>
+      <w:r>
+        <w:rPr>
+          <w:rFonts w:eastAsia="Arial" w:cs="Arial"/>
+          <w:lang w:val="pt-BR"/>
+        </w:rPr>
+        <w:t>User</w:t>
+      </w:r>
+      <w:proofErr w:type="spellEnd"/>
+      <w:r>
+        <w:rPr>
+          <w:rFonts w:eastAsia="Arial" w:cs="Arial"/>
+          <w:lang w:val="pt-BR"/>
+        </w:rPr>
+        <w:t xml:space="preserve"> </w:t>
+      </w:r>
+      <w:proofErr w:type="spellStart"/>
+      <w:r>
+        <w:rPr>
+          <w:rFonts w:eastAsia="Arial" w:cs="Arial"/>
+          <w:lang w:val="pt-BR"/>
+        </w:rPr>
+        <w:t>story</w:t>
+      </w:r>
+      <w:proofErr w:type="spellEnd"/>
+      <w:r>
+        <w:rPr>
+          <w:rFonts w:eastAsia="Arial" w:cs="Arial"/>
+          <w:lang w:val="pt-BR"/>
+        </w:rPr>
+        <w:t xml:space="preserve"> #1: Cliente.</w:t>
+      </w:r>
+    </w:p>
+    <w:p>
+      <w:pPr>
+        <w:pBdr>
+          <w:top w:val="nil"/>
+          <w:left w:val="nil"/>
+          <w:bottom w:val="nil"/>
+          <w:right w:val="nil"/>
+          <w:between w:val="nil"/>
+        </w:pBdr>
+        <w:rPr>
+          <w:rFonts w:eastAsia="Arial" w:cs="Arial"/>
+          <w:lang w:val="pt-BR"/>
+        </w:rPr>
+      </w:pPr>
+      <w:r>
+        <w:rPr>
+          <w:rFonts w:eastAsia="Arial" w:cs="Arial"/>
+          <w:lang w:val="pt-BR"/>
+        </w:rPr>
+        <w:t>SENDO um cliente.</w:t>
+      </w:r>
+    </w:p>
+    <w:p>
+      <w:pPr>
+        <w:pBdr>
+          <w:top w:val="nil"/>
+          <w:left w:val="nil"/>
+          <w:bottom w:val="nil"/>
+          <w:right w:val="nil"/>
+          <w:between w:val="nil"/>
+        </w:pBdr>
+        <w:rPr>
+          <w:rFonts w:eastAsia="Arial" w:cs="Arial"/>
+          <w:lang w:val="pt-BR"/>
+        </w:rPr>
+      </w:pPr>
+      <w:r>
+        <w:rPr>
+          <w:rFonts w:eastAsia="Arial" w:cs="Arial"/>
+          <w:lang w:val="pt-BR"/>
+        </w:rPr>
+        <w:t>POSSO navegar pelo sistema, adicionar itens ao carrinho e finalizar a</w:t>
+      </w:r>
+      <w:r>
+        <w:rPr>
+          <w:rFonts w:eastAsia="Arial" w:cs="Arial"/>
+          <w:lang w:val="pt-BR"/>
+        </w:rPr>
+        <w:t xml:space="preserve"> </w:t>
+      </w:r>
+      <w:r>
+        <w:rPr>
+          <w:rFonts w:eastAsia="Arial" w:cs="Arial"/>
+          <w:lang w:val="pt-BR"/>
+        </w:rPr>
+        <w:t>compra de forma</w:t>
+      </w:r>
+      <w:r>
+        <w:rPr>
+          <w:rFonts w:eastAsia="Arial" w:cs="Arial"/>
+          <w:lang w:val="pt-BR"/>
+        </w:rPr>
+        <w:t xml:space="preserve"> </w:t>
+      </w:r>
+      <w:r>
+        <w:rPr>
+          <w:rFonts w:eastAsia="Arial" w:cs="Arial"/>
+          <w:lang w:val="pt-BR"/>
+        </w:rPr>
+        <w:t>eficiente.</w:t>
+      </w:r>
+    </w:p>
+    <w:p>
+      <w:pPr>
+        <w:pBdr>
+          <w:top w:val="nil"/>
+          <w:left w:val="nil"/>
+          <w:bottom w:val="nil"/>
+          <w:right w:val="nil"/>
+          <w:between w:val="nil"/>
+        </w:pBdr>
+        <w:rPr>
+          <w:rFonts w:eastAsia="Arial" w:cs="Arial"/>
+          <w:lang w:val="pt-BR"/>
+        </w:rPr>
+      </w:pPr>
+      <w:r>
+        <w:rPr>
+          <w:rFonts w:eastAsia="Arial" w:cs="Arial"/>
+          <w:lang w:val="pt-BR"/>
+        </w:rPr>
+        <w:t>PARA QUE possa realizar um pedido.</w:t>
+      </w:r>
+    </w:p>
+    <w:p>
+      <w:pPr>
+        <w:pBdr>
+          <w:top w:val="nil"/>
+          <w:left w:val="nil"/>
+          <w:bottom w:val="nil"/>
+          <w:right w:val="nil"/>
+          <w:between w:val="nil"/>
+        </w:pBdr>
+        <w:rPr>
+          <w:rFonts w:eastAsia="Arial" w:cs="Arial"/>
+          <w:lang w:val="pt-BR"/>
+        </w:rPr>
+      </w:pPr>
+    </w:p>
+    <w:p>
+      <w:pPr>
+        <w:pBdr>
+          <w:top w:val="nil"/>
+          <w:left w:val="nil"/>
+          <w:bottom w:val="nil"/>
+          <w:right w:val="nil"/>
+          <w:between w:val="nil"/>
+        </w:pBdr>
+        <w:rPr>
+          <w:rFonts w:eastAsia="Arial" w:cs="Arial"/>
+          <w:lang w:val="pt-BR"/>
+        </w:rPr>
+      </w:pPr>
+      <w:proofErr w:type="spellStart"/>
+      <w:r>
+        <w:rPr>
+          <w:rFonts w:eastAsia="Arial" w:cs="Arial"/>
+          <w:lang w:val="pt-BR"/>
+        </w:rPr>
+        <w:t>User</w:t>
+      </w:r>
+      <w:proofErr w:type="spellEnd"/>
+      <w:r>
+        <w:rPr>
+          <w:rFonts w:eastAsia="Arial" w:cs="Arial"/>
+          <w:lang w:val="pt-BR"/>
+        </w:rPr>
+        <w:t xml:space="preserve"> </w:t>
+      </w:r>
+      <w:proofErr w:type="spellStart"/>
+      <w:r>
+        <w:rPr>
+          <w:rFonts w:eastAsia="Arial" w:cs="Arial"/>
+          <w:lang w:val="pt-BR"/>
+        </w:rPr>
+        <w:t>story</w:t>
+      </w:r>
+      <w:proofErr w:type="spellEnd"/>
+      <w:r>
+        <w:rPr>
+          <w:rFonts w:eastAsia="Arial" w:cs="Arial"/>
+          <w:lang w:val="pt-BR"/>
+        </w:rPr>
+        <w:t xml:space="preserve"> #2: Administrador da Calçados Avenida.</w:t>
+      </w:r>
+    </w:p>
+    <w:p>
+      <w:pPr>
+        <w:pBdr>
+          <w:top w:val="nil"/>
+          <w:left w:val="nil"/>
+          <w:bottom w:val="nil"/>
+          <w:right w:val="nil"/>
+          <w:between w:val="nil"/>
+        </w:pBdr>
+        <w:rPr>
+          <w:rFonts w:eastAsia="Arial" w:cs="Arial"/>
+          <w:lang w:val="pt-BR"/>
+        </w:rPr>
+      </w:pPr>
+      <w:r>
+        <w:rPr>
+          <w:rFonts w:eastAsia="Arial" w:cs="Arial"/>
+          <w:lang w:val="pt-BR"/>
+        </w:rPr>
+        <w:t>SENDO um administrador da Calçados Avenida.</w:t>
+      </w:r>
+    </w:p>
+    <w:p>
+      <w:pPr>
+        <w:pBdr>
+          <w:top w:val="nil"/>
+          <w:left w:val="nil"/>
+          <w:bottom w:val="nil"/>
+          <w:right w:val="nil"/>
+          <w:between w:val="nil"/>
+        </w:pBdr>
+        <w:rPr>
+          <w:rFonts w:eastAsia="Arial" w:cs="Arial"/>
+          <w:lang w:val="pt-BR"/>
+        </w:rPr>
+      </w:pPr>
+      <w:r>
+        <w:rPr>
+          <w:rFonts w:eastAsia="Arial" w:cs="Arial"/>
+          <w:lang w:val="pt-BR"/>
+        </w:rPr>
+        <w:t>POSSO realizar operações de CRUD no sistema Calçados Avenida</w:t>
+      </w:r>
+    </w:p>
+    <w:p>
+      <w:pPr>
+        <w:pBdr>
+          <w:top w:val="nil"/>
+          <w:left w:val="nil"/>
+          <w:bottom w:val="nil"/>
+          <w:right w:val="nil"/>
+          <w:between w:val="nil"/>
+        </w:pBdr>
+        <w:rPr>
+          <w:rFonts w:eastAsia="Arial" w:cs="Arial"/>
+          <w:lang w:val="pt-BR"/>
+        </w:rPr>
+      </w:pPr>
+      <w:r>
+        <w:rPr>
+          <w:rFonts w:eastAsia="Arial" w:cs="Arial"/>
+          <w:lang w:val="pt-BR"/>
+        </w:rPr>
+        <w:t>PARA QUE a operação do sistema seja possível.</w:t>
+      </w:r>
+    </w:p>
+    <w:p>
+      <w:pPr>
+        <w:pBdr>
+          <w:top w:val="nil"/>
+          <w:left w:val="nil"/>
+          <w:bottom w:val="nil"/>
+          <w:right w:val="nil"/>
+          <w:between w:val="nil"/>
+        </w:pBdr>
+        <w:rPr>
+          <w:rFonts w:eastAsia="Arial" w:cs="Arial"/>
+          <w:lang w:val="pt-BR"/>
+        </w:rPr>
+      </w:pPr>
+    </w:p>
+    <w:p>
+      <w:pPr>
+        <w:pBdr>
+          <w:top w:val="nil"/>
+          <w:left w:val="nil"/>
+          <w:bottom w:val="nil"/>
+          <w:right w:val="nil"/>
+          <w:between w:val="nil"/>
+        </w:pBdr>
+        <w:rPr>
+          <w:rFonts w:eastAsia="Arial" w:cs="Arial"/>
+          <w:lang w:val="pt-BR"/>
+        </w:rPr>
+      </w:pPr>
+      <w:proofErr w:type="spellStart"/>
+      <w:r>
+        <w:rPr>
+          <w:rFonts w:eastAsia="Arial" w:cs="Arial"/>
+          <w:lang w:val="pt-BR"/>
+        </w:rPr>
+        <w:lastRenderedPageBreak/>
+        <w:t>User</w:t>
+      </w:r>
+      <w:proofErr w:type="spellEnd"/>
+      <w:r>
+        <w:rPr>
+          <w:rFonts w:eastAsia="Arial" w:cs="Arial"/>
+          <w:lang w:val="pt-BR"/>
+        </w:rPr>
+        <w:t xml:space="preserve"> </w:t>
+      </w:r>
+      <w:proofErr w:type="spellStart"/>
+      <w:r>
+        <w:rPr>
+          <w:rFonts w:eastAsia="Arial" w:cs="Arial"/>
+          <w:lang w:val="pt-BR"/>
+        </w:rPr>
+        <w:t>story</w:t>
+      </w:r>
+      <w:proofErr w:type="spellEnd"/>
+      <w:r>
+        <w:rPr>
+          <w:rFonts w:eastAsia="Arial" w:cs="Arial"/>
+          <w:lang w:val="pt-BR"/>
+        </w:rPr>
+        <w:t xml:space="preserve"> #3: Funcionário do suporte da Calçados Avenida.</w:t>
+      </w:r>
+    </w:p>
+    <w:p>
+      <w:pPr>
+        <w:pBdr>
+          <w:top w:val="nil"/>
+          <w:left w:val="nil"/>
+          <w:bottom w:val="nil"/>
+          <w:right w:val="nil"/>
+          <w:between w:val="nil"/>
+        </w:pBdr>
+        <w:rPr>
+          <w:rFonts w:eastAsia="Arial" w:cs="Arial"/>
+          <w:lang w:val="pt-BR"/>
+        </w:rPr>
+      </w:pPr>
+      <w:r>
+        <w:rPr>
+          <w:rFonts w:eastAsia="Arial" w:cs="Arial"/>
+          <w:lang w:val="pt-BR"/>
+        </w:rPr>
+        <w:t>SENDO um funcionário do suporte da Calçados Avenida.</w:t>
+      </w:r>
+    </w:p>
+    <w:p>
+      <w:pPr>
+        <w:pBdr>
+          <w:top w:val="nil"/>
+          <w:left w:val="nil"/>
+          <w:bottom w:val="nil"/>
+          <w:right w:val="nil"/>
+          <w:between w:val="nil"/>
+        </w:pBdr>
+        <w:rPr>
+          <w:rFonts w:eastAsia="Arial" w:cs="Arial"/>
+          <w:lang w:val="pt-BR"/>
+        </w:rPr>
+      </w:pPr>
+      <w:r>
+        <w:rPr>
+          <w:rFonts w:eastAsia="Arial" w:cs="Arial"/>
+          <w:lang w:val="pt-BR"/>
+        </w:rPr>
+        <w:t>POSSO consultar informações e pedidos relativos a cada cliente.</w:t>
+      </w:r>
+    </w:p>
+    <w:p>
+      <w:pPr>
+        <w:pBdr>
+          <w:top w:val="nil"/>
+          <w:left w:val="nil"/>
+          <w:bottom w:val="nil"/>
+          <w:right w:val="nil"/>
+          <w:between w:val="nil"/>
+        </w:pBdr>
+        <w:rPr>
+          <w:rFonts w:eastAsia="Arial" w:cs="Arial"/>
+          <w:lang w:val="pt-BR"/>
+        </w:rPr>
+      </w:pPr>
+      <w:r>
+        <w:rPr>
+          <w:rFonts w:eastAsia="Arial" w:cs="Arial"/>
+          <w:lang w:val="pt-BR"/>
+        </w:rPr>
+        <w:t>PARA QUE possa prestar o suporte personalizado para cada cliente.</w:t>
+      </w:r>
+    </w:p>
+    <w:p>
+      <w:pPr>
+        <w:pBdr>
+          <w:top w:val="nil"/>
+          <w:left w:val="nil"/>
+          <w:bottom w:val="nil"/>
+          <w:right w:val="nil"/>
+          <w:between w:val="nil"/>
+        </w:pBdr>
+        <w:rPr>
+          <w:rFonts w:eastAsia="Arial" w:cs="Arial"/>
+          <w:lang w:val="pt-BR"/>
+        </w:rPr>
+      </w:pPr>
+    </w:p>
+    <w:p>
+      <w:pPr>
+        <w:pBdr>
+          <w:top w:val="nil"/>
+          <w:left w:val="nil"/>
+          <w:bottom w:val="nil"/>
+          <w:right w:val="nil"/>
+          <w:between w:val="nil"/>
+        </w:pBdr>
+        <w:rPr>
+          <w:rFonts w:eastAsia="Arial" w:cs="Arial"/>
+          <w:lang w:val="pt-BR"/>
+        </w:rPr>
+      </w:pPr>
+      <w:proofErr w:type="spellStart"/>
+      <w:r>
+        <w:rPr>
+          <w:rFonts w:eastAsia="Arial" w:cs="Arial"/>
+          <w:lang w:val="pt-BR"/>
+        </w:rPr>
+        <w:t>User</w:t>
+      </w:r>
+      <w:proofErr w:type="spellEnd"/>
+      <w:r>
+        <w:rPr>
+          <w:rFonts w:eastAsia="Arial" w:cs="Arial"/>
+          <w:lang w:val="pt-BR"/>
+        </w:rPr>
+        <w:t xml:space="preserve"> </w:t>
+      </w:r>
+      <w:proofErr w:type="spellStart"/>
+      <w:r>
+        <w:rPr>
+          <w:rFonts w:eastAsia="Arial" w:cs="Arial"/>
+          <w:lang w:val="pt-BR"/>
+        </w:rPr>
+        <w:t>story</w:t>
+      </w:r>
+      <w:proofErr w:type="spellEnd"/>
+      <w:r>
+        <w:rPr>
+          <w:rFonts w:eastAsia="Arial" w:cs="Arial"/>
+          <w:lang w:val="pt-BR"/>
+        </w:rPr>
+        <w:t xml:space="preserve"> #4: Desenvolvedor do Sistema.</w:t>
+      </w:r>
+    </w:p>
+    <w:p>
+      <w:pPr>
+        <w:pBdr>
+          <w:top w:val="nil"/>
+          <w:left w:val="nil"/>
+          <w:bottom w:val="nil"/>
+          <w:right w:val="nil"/>
+          <w:between w:val="nil"/>
+        </w:pBdr>
+        <w:rPr>
+          <w:rFonts w:eastAsia="Arial" w:cs="Arial"/>
+          <w:lang w:val="pt-BR"/>
+        </w:rPr>
+      </w:pPr>
+      <w:r>
+        <w:rPr>
+          <w:rFonts w:eastAsia="Arial" w:cs="Arial"/>
+          <w:lang w:val="pt-BR"/>
+        </w:rPr>
+        <w:t>SENDO um desenvolvedor do sistema.</w:t>
+      </w:r>
+    </w:p>
+    <w:p>
+      <w:pPr>
+        <w:pBdr>
+          <w:top w:val="nil"/>
+          <w:left w:val="nil"/>
+          <w:bottom w:val="nil"/>
+          <w:right w:val="nil"/>
+          <w:between w:val="nil"/>
+        </w:pBdr>
+        <w:rPr>
+          <w:rFonts w:eastAsia="Arial" w:cs="Arial"/>
+          <w:lang w:val="pt-BR"/>
+        </w:rPr>
+      </w:pPr>
+      <w:r>
+        <w:rPr>
+          <w:rFonts w:eastAsia="Arial" w:cs="Arial"/>
+          <w:lang w:val="pt-BR"/>
+        </w:rPr>
+        <w:t>POSSO realizar modificações no sistema Calçados Avenida.</w:t>
+      </w:r>
+    </w:p>
+    <w:p>
+      <w:pPr>
+        <w:pBdr>
+          <w:top w:val="nil"/>
+          <w:left w:val="nil"/>
+          <w:bottom w:val="nil"/>
+          <w:right w:val="nil"/>
+          <w:between w:val="nil"/>
+        </w:pBdr>
+        <w:rPr>
+          <w:rFonts w:eastAsia="Arial" w:cs="Arial"/>
+          <w:lang w:val="pt-BR"/>
+        </w:rPr>
+      </w:pPr>
+      <w:r>
+        <w:rPr>
+          <w:rFonts w:eastAsia="Arial" w:cs="Arial"/>
+          <w:lang w:val="pt-BR"/>
+        </w:rPr>
+        <w:t>PARA QUE a manutenção do sistema seja possível.</w:t>
+      </w:r>
+    </w:p>
+    <w:p>
+      <w:pPr>
+        <w:pBdr>
+          <w:top w:val="nil"/>
+          <w:left w:val="nil"/>
+          <w:bottom w:val="nil"/>
+          <w:right w:val="nil"/>
+          <w:between w:val="nil"/>
+        </w:pBdr>
+        <w:rPr>
+          <w:rFonts w:eastAsia="Arial" w:cs="Arial"/>
+          <w:lang w:val="pt-BR"/>
+        </w:rPr>
+      </w:pPr>
+    </w:p>
+    <w:p>
+      <w:pPr>
+        <w:pBdr>
+          <w:top w:val="nil"/>
+          <w:left w:val="nil"/>
+          <w:bottom w:val="nil"/>
+          <w:right w:val="nil"/>
+          <w:between w:val="nil"/>
+        </w:pBdr>
+        <w:rPr>
+          <w:rFonts w:eastAsia="Arial" w:cs="Arial"/>
+          <w:lang w:val="pt-BR"/>
+        </w:rPr>
+      </w:pPr>
+      <w:r>
+        <w:rPr>
+          <w:rFonts w:eastAsia="Arial" w:cs="Arial"/>
+          <w:lang w:val="pt-BR"/>
+        </w:rPr>
+        <w:t>Cenários de teste:</w:t>
+      </w:r>
+    </w:p>
+    <w:p>
+      <w:pPr>
+        <w:pBdr>
+          <w:top w:val="nil"/>
+          <w:left w:val="nil"/>
+          <w:bottom w:val="nil"/>
+          <w:right w:val="nil"/>
+          <w:between w:val="nil"/>
+        </w:pBdr>
+        <w:rPr>
+          <w:rFonts w:eastAsia="Arial" w:cs="Arial"/>
+          <w:lang w:val="pt-BR"/>
+        </w:rPr>
+      </w:pPr>
+    </w:p>
+    <w:p>
+      <w:pPr>
+        <w:pBdr>
+          <w:top w:val="nil"/>
+          <w:left w:val="nil"/>
+          <w:bottom w:val="nil"/>
+          <w:right w:val="nil"/>
+          <w:between w:val="nil"/>
+        </w:pBdr>
+        <w:rPr>
+          <w:rFonts w:eastAsia="Arial" w:cs="Arial"/>
+          <w:bCs/>
+          <w:color w:val="000000"/>
+          <w:lang w:val="pt-BR"/>
+        </w:rPr>
+      </w:pPr>
+      <w:proofErr w:type="spellStart"/>
+      <w:r>
+        <w:rPr>
+          <w:rFonts w:eastAsia="Arial" w:cs="Arial"/>
+          <w:bCs/>
+          <w:color w:val="000000"/>
+          <w:lang w:val="pt-BR"/>
+        </w:rPr>
+        <w:t>User</w:t>
+      </w:r>
+      <w:proofErr w:type="spellEnd"/>
+      <w:r>
+        <w:rPr>
+          <w:rFonts w:eastAsia="Arial" w:cs="Arial"/>
+          <w:bCs/>
+          <w:color w:val="000000"/>
+          <w:lang w:val="pt-BR"/>
+        </w:rPr>
+        <w:t xml:space="preserve"> </w:t>
+      </w:r>
+      <w:proofErr w:type="spellStart"/>
+      <w:r>
+        <w:rPr>
+          <w:rFonts w:eastAsia="Arial" w:cs="Arial"/>
+          <w:bCs/>
+          <w:color w:val="000000"/>
+          <w:lang w:val="pt-BR"/>
+        </w:rPr>
+        <w:t>story</w:t>
+      </w:r>
+      <w:proofErr w:type="spellEnd"/>
+      <w:r>
+        <w:rPr>
+          <w:rFonts w:eastAsia="Arial" w:cs="Arial"/>
+          <w:bCs/>
+          <w:color w:val="000000"/>
+          <w:lang w:val="pt-BR"/>
+        </w:rPr>
+        <w:t xml:space="preserve"> #1: Comprador.</w:t>
+      </w:r>
+    </w:p>
+    <w:p>
+      <w:pPr>
+        <w:pBdr>
+          <w:top w:val="nil"/>
+          <w:left w:val="nil"/>
+          <w:bottom w:val="nil"/>
+          <w:right w:val="nil"/>
+          <w:between w:val="nil"/>
+        </w:pBdr>
+        <w:rPr>
+          <w:rFonts w:eastAsia="Arial" w:cs="Arial"/>
+          <w:bCs/>
+          <w:color w:val="000000"/>
+          <w:lang w:val="pt-BR"/>
+        </w:rPr>
+      </w:pPr>
+    </w:p>
+    <w:p>
+      <w:pPr>
+        <w:pBdr>
+          <w:top w:val="nil"/>
+          <w:left w:val="nil"/>
+          <w:bottom w:val="nil"/>
+          <w:right w:val="nil"/>
+          <w:between w:val="nil"/>
+        </w:pBdr>
+        <w:rPr>
+          <w:rFonts w:eastAsia="Arial" w:cs="Arial"/>
+          <w:bCs/>
+          <w:color w:val="000000"/>
+          <w:lang w:val="pt-BR"/>
+        </w:rPr>
+      </w:pPr>
+      <w:r>
+        <w:rPr>
+          <w:rFonts w:eastAsia="Arial" w:cs="Arial"/>
+          <w:bCs/>
+          <w:color w:val="000000"/>
+          <w:lang w:val="pt-BR"/>
+        </w:rPr>
+        <w:t>Cenário #1: Estoque disponível.</w:t>
+      </w:r>
+    </w:p>
+    <w:p>
+      <w:pPr>
+        <w:pBdr>
+          <w:top w:val="nil"/>
+          <w:left w:val="nil"/>
+          <w:bottom w:val="nil"/>
+          <w:right w:val="nil"/>
+          <w:between w:val="nil"/>
+        </w:pBdr>
+        <w:rPr>
+          <w:rFonts w:eastAsia="Arial" w:cs="Arial"/>
+          <w:bCs/>
+          <w:color w:val="000000"/>
+          <w:lang w:val="pt-BR"/>
+        </w:rPr>
+      </w:pPr>
+      <w:r>
+        <w:rPr>
+          <w:rFonts w:eastAsia="Arial" w:cs="Arial"/>
+          <w:bCs/>
+          <w:color w:val="000000"/>
+          <w:lang w:val="pt-BR"/>
+        </w:rPr>
+        <w:t>DADO QUE o estoque do produto X é de 100 unidades.</w:t>
+      </w:r>
+    </w:p>
+    <w:p>
+      <w:pPr>
+        <w:pBdr>
+          <w:top w:val="nil"/>
+          <w:left w:val="nil"/>
+          <w:bottom w:val="nil"/>
+          <w:right w:val="nil"/>
+          <w:between w:val="nil"/>
+        </w:pBdr>
+        <w:rPr>
+          <w:rFonts w:eastAsia="Arial" w:cs="Arial"/>
+          <w:bCs/>
+          <w:color w:val="000000"/>
+          <w:lang w:val="pt-BR"/>
+        </w:rPr>
+      </w:pPr>
+      <w:r>
+        <w:rPr>
+          <w:rFonts w:eastAsia="Arial" w:cs="Arial"/>
+          <w:bCs/>
+          <w:color w:val="000000"/>
+          <w:lang w:val="pt-BR"/>
+        </w:rPr>
+        <w:t>E o comprador já se encontrado logado.</w:t>
+      </w:r>
+    </w:p>
+    <w:p>
+      <w:pPr>
+        <w:pBdr>
+          <w:top w:val="nil"/>
+          <w:left w:val="nil"/>
+          <w:bottom w:val="nil"/>
+          <w:right w:val="nil"/>
+          <w:between w:val="nil"/>
+        </w:pBdr>
+        <w:rPr>
+          <w:rFonts w:eastAsia="Arial" w:cs="Arial"/>
+          <w:bCs/>
+          <w:color w:val="000000"/>
+          <w:lang w:val="pt-BR"/>
+        </w:rPr>
+      </w:pPr>
+      <w:r>
+        <w:rPr>
+          <w:rFonts w:eastAsia="Arial" w:cs="Arial"/>
+          <w:bCs/>
+          <w:color w:val="000000"/>
+          <w:lang w:val="pt-BR"/>
+        </w:rPr>
+        <w:t>QUANDO o comprador adiciona 40 unidades ao carrinho e tenta finalizar a compra.</w:t>
+      </w:r>
+    </w:p>
+    <w:p>
+      <w:pPr>
+        <w:pBdr>
+          <w:top w:val="nil"/>
+          <w:left w:val="nil"/>
+          <w:bottom w:val="nil"/>
+          <w:right w:val="nil"/>
+          <w:between w:val="nil"/>
+        </w:pBdr>
+        <w:rPr>
+          <w:rFonts w:eastAsia="Arial" w:cs="Arial"/>
+          <w:bCs/>
+          <w:color w:val="000000"/>
+          <w:lang w:val="pt-BR"/>
+        </w:rPr>
+      </w:pPr>
+      <w:r>
+        <w:rPr>
+          <w:rFonts w:eastAsia="Arial" w:cs="Arial"/>
+          <w:bCs/>
+          <w:color w:val="000000"/>
+          <w:lang w:val="pt-BR"/>
+        </w:rPr>
+        <w:t>ENTÃO a compra é finalizada.</w:t>
+      </w:r>
+    </w:p>
+    <w:p>
+      <w:pPr>
+        <w:pBdr>
+          <w:top w:val="nil"/>
+          <w:left w:val="nil"/>
+          <w:bottom w:val="nil"/>
+          <w:right w:val="nil"/>
+          <w:between w:val="nil"/>
+        </w:pBdr>
+        <w:rPr>
+          <w:rFonts w:eastAsia="Arial" w:cs="Arial"/>
+          <w:bCs/>
+          <w:color w:val="000000"/>
+          <w:lang w:val="pt-BR"/>
+        </w:rPr>
+      </w:pPr>
+      <w:r>
+        <w:rPr>
+          <w:rFonts w:eastAsia="Arial" w:cs="Arial"/>
+          <w:bCs/>
+          <w:color w:val="000000"/>
+          <w:lang w:val="pt-BR"/>
+        </w:rPr>
+        <w:t>E o estoque do produto X passa a ser de 60 unidades.</w:t>
+      </w:r>
+    </w:p>
+    <w:p>
+      <w:pPr>
+        <w:pBdr>
+          <w:top w:val="nil"/>
+          <w:left w:val="nil"/>
+          <w:bottom w:val="nil"/>
+          <w:right w:val="nil"/>
+          <w:between w:val="nil"/>
+        </w:pBdr>
+        <w:rPr>
+          <w:rFonts w:eastAsia="Arial" w:cs="Arial"/>
+          <w:bCs/>
+          <w:color w:val="000000"/>
+          <w:lang w:val="pt-BR"/>
+        </w:rPr>
+      </w:pPr>
+    </w:p>
+    <w:p>
+      <w:pPr>
+        <w:pBdr>
+          <w:top w:val="nil"/>
+          <w:left w:val="nil"/>
+          <w:bottom w:val="nil"/>
+          <w:right w:val="nil"/>
+          <w:between w:val="nil"/>
+        </w:pBdr>
+        <w:rPr>
+          <w:rFonts w:eastAsia="Arial" w:cs="Arial"/>
+          <w:bCs/>
+          <w:color w:val="000000"/>
+          <w:lang w:val="pt-BR"/>
+        </w:rPr>
+      </w:pPr>
+      <w:r>
+        <w:rPr>
+          <w:rFonts w:eastAsia="Arial" w:cs="Arial"/>
+          <w:bCs/>
+          <w:color w:val="000000"/>
+          <w:lang w:val="pt-BR"/>
+        </w:rPr>
+        <w:t>Cenário #2: Estoque indisponível.</w:t>
+      </w:r>
+    </w:p>
+    <w:p>
+      <w:pPr>
+        <w:pBdr>
+          <w:top w:val="nil"/>
+          <w:left w:val="nil"/>
+          <w:bottom w:val="nil"/>
+          <w:right w:val="nil"/>
+          <w:between w:val="nil"/>
+        </w:pBdr>
+        <w:rPr>
+          <w:rFonts w:eastAsia="Arial" w:cs="Arial"/>
+          <w:bCs/>
+          <w:color w:val="000000"/>
+          <w:lang w:val="pt-BR"/>
+        </w:rPr>
+      </w:pPr>
+      <w:r>
+        <w:rPr>
+          <w:rFonts w:eastAsia="Arial" w:cs="Arial"/>
+          <w:bCs/>
+          <w:color w:val="000000"/>
+          <w:lang w:val="pt-BR"/>
+        </w:rPr>
+        <w:t>DADO QUE o estoque do produto Y é de 54 unidades.</w:t>
+      </w:r>
+    </w:p>
+    <w:p>
+      <w:pPr>
+        <w:pBdr>
+          <w:top w:val="nil"/>
+          <w:left w:val="nil"/>
+          <w:bottom w:val="nil"/>
+          <w:right w:val="nil"/>
+          <w:between w:val="nil"/>
+        </w:pBdr>
+        <w:rPr>
+          <w:rFonts w:eastAsia="Arial" w:cs="Arial"/>
+          <w:bCs/>
+          <w:color w:val="000000"/>
+          <w:lang w:val="pt-BR"/>
+        </w:rPr>
+      </w:pPr>
+      <w:r>
+        <w:rPr>
+          <w:rFonts w:eastAsia="Arial" w:cs="Arial"/>
+          <w:bCs/>
+          <w:color w:val="000000"/>
+          <w:lang w:val="pt-BR"/>
+        </w:rPr>
+        <w:t>E o comprador já se encontrado logado.</w:t>
+      </w:r>
+    </w:p>
+    <w:p>
+      <w:pPr>
+        <w:pBdr>
+          <w:top w:val="nil"/>
+          <w:left w:val="nil"/>
+          <w:bottom w:val="nil"/>
+          <w:right w:val="nil"/>
+          <w:between w:val="nil"/>
+        </w:pBdr>
+        <w:rPr>
+          <w:rFonts w:eastAsia="Arial" w:cs="Arial"/>
+          <w:bCs/>
+          <w:color w:val="000000"/>
+          <w:lang w:val="pt-BR"/>
+        </w:rPr>
+      </w:pPr>
+      <w:r>
+        <w:rPr>
+          <w:rFonts w:eastAsia="Arial" w:cs="Arial"/>
+          <w:bCs/>
+          <w:color w:val="000000"/>
+          <w:lang w:val="pt-BR"/>
+        </w:rPr>
+        <w:t>QUANDO o comprador adiciona 60 unidades ao carrinho.</w:t>
+      </w:r>
+    </w:p>
+    <w:p>
+      <w:pPr>
+        <w:pBdr>
+          <w:top w:val="nil"/>
+          <w:left w:val="nil"/>
+          <w:bottom w:val="nil"/>
+          <w:right w:val="nil"/>
+          <w:between w:val="nil"/>
+        </w:pBdr>
+        <w:rPr>
+          <w:rFonts w:eastAsia="Arial" w:cs="Arial"/>
+          <w:bCs/>
+          <w:color w:val="000000"/>
+          <w:lang w:val="pt-BR"/>
+        </w:rPr>
+      </w:pPr>
+      <w:r>
+        <w:rPr>
+          <w:rFonts w:eastAsia="Arial" w:cs="Arial"/>
+          <w:bCs/>
+          <w:color w:val="000000"/>
+          <w:lang w:val="pt-BR"/>
+        </w:rPr>
+        <w:t>ENTÃO o carrinho não é atualizado.</w:t>
+      </w:r>
+    </w:p>
+    <w:p>
+      <w:pPr>
+        <w:pBdr>
+          <w:top w:val="nil"/>
+          <w:left w:val="nil"/>
+          <w:bottom w:val="nil"/>
+          <w:right w:val="nil"/>
+          <w:between w:val="nil"/>
+        </w:pBdr>
+        <w:rPr>
+          <w:rFonts w:eastAsia="Arial" w:cs="Arial"/>
+          <w:bCs/>
+          <w:color w:val="000000"/>
+          <w:lang w:val="pt-BR"/>
+        </w:rPr>
+      </w:pPr>
+      <w:r>
+        <w:rPr>
+          <w:rFonts w:eastAsia="Arial" w:cs="Arial"/>
+          <w:bCs/>
+          <w:color w:val="000000"/>
+          <w:lang w:val="pt-BR"/>
+        </w:rPr>
+        <w:t>E é exibida na tela a mensagem “estoque insuficiente!”.</w:t>
+      </w:r>
+    </w:p>
+    <w:p>
+      <w:pPr>
+        <w:pBdr>
+          <w:top w:val="nil"/>
+          <w:left w:val="nil"/>
+          <w:bottom w:val="nil"/>
+          <w:right w:val="nil"/>
+          <w:between w:val="nil"/>
+        </w:pBdr>
+        <w:rPr>
+          <w:rFonts w:eastAsia="Arial" w:cs="Arial"/>
+          <w:bCs/>
+          <w:color w:val="000000"/>
+          <w:lang w:val="pt-BR"/>
+        </w:rPr>
+      </w:pPr>
+    </w:p>
+    <w:p>
+      <w:pPr>
+        <w:pBdr>
+          <w:top w:val="nil"/>
+          <w:left w:val="nil"/>
+          <w:bottom w:val="nil"/>
+          <w:right w:val="nil"/>
+          <w:between w:val="nil"/>
+        </w:pBdr>
+        <w:rPr>
+          <w:rFonts w:eastAsia="Arial" w:cs="Arial"/>
+          <w:bCs/>
+          <w:color w:val="000000"/>
+          <w:lang w:val="pt-BR"/>
+        </w:rPr>
+      </w:pPr>
+      <w:r>
+        <w:rPr>
+          <w:rFonts w:eastAsia="Arial" w:cs="Arial"/>
+          <w:bCs/>
+          <w:color w:val="000000"/>
+          <w:lang w:val="pt-BR"/>
+        </w:rPr>
+        <w:t xml:space="preserve">Cenário #3: Usuário </w:t>
+      </w:r>
+      <w:proofErr w:type="spellStart"/>
+      <w:r>
+        <w:rPr>
+          <w:rFonts w:eastAsia="Arial" w:cs="Arial"/>
+          <w:bCs/>
+          <w:color w:val="000000"/>
+          <w:lang w:val="pt-BR"/>
+        </w:rPr>
+        <w:t>deslogado</w:t>
+      </w:r>
+      <w:proofErr w:type="spellEnd"/>
+      <w:r>
+        <w:rPr>
+          <w:rFonts w:eastAsia="Arial" w:cs="Arial"/>
+          <w:bCs/>
+          <w:color w:val="000000"/>
+          <w:lang w:val="pt-BR"/>
+        </w:rPr>
+        <w:t>.</w:t>
+      </w:r>
+    </w:p>
+    <w:p>
+      <w:pPr>
+        <w:pBdr>
+          <w:top w:val="nil"/>
+          <w:left w:val="nil"/>
+          <w:bottom w:val="nil"/>
+          <w:right w:val="nil"/>
+          <w:between w:val="nil"/>
+        </w:pBdr>
+        <w:rPr>
+          <w:rFonts w:eastAsia="Arial" w:cs="Arial"/>
+          <w:bCs/>
+          <w:color w:val="000000"/>
+          <w:lang w:val="pt-BR"/>
+        </w:rPr>
+      </w:pPr>
+      <w:r>
+        <w:rPr>
+          <w:rFonts w:eastAsia="Arial" w:cs="Arial"/>
+          <w:bCs/>
+          <w:color w:val="000000"/>
+          <w:lang w:val="pt-BR"/>
+        </w:rPr>
+        <w:t>DADO QUE o estoque do produto Z é de 20 unidades.</w:t>
+      </w:r>
+    </w:p>
+    <w:p>
+      <w:pPr>
+        <w:pBdr>
+          <w:top w:val="nil"/>
+          <w:left w:val="nil"/>
+          <w:bottom w:val="nil"/>
+          <w:right w:val="nil"/>
+          <w:between w:val="nil"/>
+        </w:pBdr>
+        <w:rPr>
+          <w:rFonts w:eastAsia="Arial" w:cs="Arial"/>
+          <w:bCs/>
+          <w:color w:val="000000"/>
+          <w:lang w:val="pt-BR"/>
+        </w:rPr>
+      </w:pPr>
+      <w:r>
+        <w:rPr>
+          <w:rFonts w:eastAsia="Arial" w:cs="Arial"/>
+          <w:bCs/>
+          <w:color w:val="000000"/>
+          <w:lang w:val="pt-BR"/>
+        </w:rPr>
+        <w:t>E o comprador não se encontra logado.</w:t>
+      </w:r>
+    </w:p>
+    <w:p>
+      <w:pPr>
+        <w:pBdr>
+          <w:top w:val="nil"/>
+          <w:left w:val="nil"/>
+          <w:bottom w:val="nil"/>
+          <w:right w:val="nil"/>
+          <w:between w:val="nil"/>
+        </w:pBdr>
+        <w:rPr>
+          <w:rFonts w:eastAsia="Arial" w:cs="Arial"/>
+          <w:bCs/>
+          <w:color w:val="000000"/>
+          <w:lang w:val="pt-BR"/>
+        </w:rPr>
+      </w:pPr>
+      <w:r>
+        <w:rPr>
+          <w:rFonts w:eastAsia="Arial" w:cs="Arial"/>
+          <w:bCs/>
+          <w:color w:val="000000"/>
+          <w:lang w:val="pt-BR"/>
+        </w:rPr>
+        <w:t>QUANDO o comprador adiciona 15 unidades ao carrinho e tenta finalizar a compra.</w:t>
+      </w:r>
+    </w:p>
+    <w:p>
+      <w:pPr>
+        <w:pBdr>
+          <w:top w:val="nil"/>
+          <w:left w:val="nil"/>
+          <w:bottom w:val="nil"/>
+          <w:right w:val="nil"/>
+          <w:between w:val="nil"/>
+        </w:pBdr>
+        <w:rPr>
+          <w:rFonts w:eastAsia="Arial" w:cs="Arial"/>
+          <w:bCs/>
+          <w:color w:val="000000"/>
+          <w:lang w:val="pt-BR"/>
+        </w:rPr>
+      </w:pPr>
+      <w:r>
+        <w:rPr>
+          <w:rFonts w:eastAsia="Arial" w:cs="Arial"/>
+          <w:bCs/>
+          <w:color w:val="000000"/>
+          <w:lang w:val="pt-BR"/>
+        </w:rPr>
+        <w:lastRenderedPageBreak/>
+        <w:t>ENTÃO a compra não é finalizada.</w:t>
+      </w:r>
+    </w:p>
+    <w:p>
+      <w:pPr>
+        <w:pBdr>
+          <w:top w:val="nil"/>
+          <w:left w:val="nil"/>
+          <w:bottom w:val="nil"/>
+          <w:right w:val="nil"/>
+          <w:between w:val="nil"/>
+        </w:pBdr>
+        <w:rPr>
+          <w:rFonts w:eastAsia="Arial" w:cs="Arial"/>
+          <w:bCs/>
+          <w:color w:val="000000"/>
+          <w:lang w:val="pt-BR"/>
+        </w:rPr>
+      </w:pPr>
+      <w:r>
+        <w:rPr>
+          <w:rFonts w:eastAsia="Arial" w:cs="Arial"/>
+          <w:bCs/>
+          <w:color w:val="000000"/>
+          <w:lang w:val="pt-BR"/>
+        </w:rPr>
+        <w:t xml:space="preserve">E o usuário </w:t>
+      </w:r>
+      <w:proofErr w:type="spellStart"/>
+      <w:r>
+        <w:rPr>
+          <w:rFonts w:eastAsia="Arial" w:cs="Arial"/>
+          <w:bCs/>
+          <w:color w:val="000000"/>
+          <w:lang w:val="pt-BR"/>
+        </w:rPr>
+        <w:t>é</w:t>
+      </w:r>
+      <w:proofErr w:type="spellEnd"/>
+      <w:r>
+        <w:rPr>
+          <w:rFonts w:eastAsia="Arial" w:cs="Arial"/>
+          <w:bCs/>
+          <w:color w:val="000000"/>
+          <w:lang w:val="pt-BR"/>
+        </w:rPr>
+        <w:t xml:space="preserve"> redirecionado a tela de login</w:t>
+      </w:r>
+    </w:p>
+    <w:p>
+      <w:pPr>
+        <w:pBdr>
+          <w:top w:val="nil"/>
+          <w:left w:val="nil"/>
+          <w:bottom w:val="nil"/>
+          <w:right w:val="nil"/>
+          <w:between w:val="nil"/>
+        </w:pBdr>
+        <w:rPr>
+          <w:rFonts w:eastAsia="Arial" w:cs="Arial"/>
+          <w:b/>
+          <w:color w:val="000000"/>
+          <w:lang w:val="pt-BR"/>
+        </w:rPr>
+      </w:pPr>
+    </w:p>
+    <w:p>
+      <w:pPr>
+        <w:pBdr>
+          <w:top w:val="nil"/>
+          <w:left w:val="nil"/>
+          <w:bottom w:val="nil"/>
+          <w:right w:val="nil"/>
+          <w:between w:val="nil"/>
+        </w:pBdr>
+        <w:rPr>
+          <w:rFonts w:eastAsia="Arial" w:cs="Arial"/>
+          <w:bCs/>
+          <w:color w:val="000000"/>
+          <w:lang w:val="pt-BR"/>
+        </w:rPr>
+      </w:pPr>
+      <w:proofErr w:type="spellStart"/>
+      <w:r>
+        <w:rPr>
+          <w:rFonts w:eastAsia="Arial" w:cs="Arial"/>
+          <w:bCs/>
+          <w:color w:val="000000"/>
+          <w:lang w:val="pt-BR"/>
+        </w:rPr>
+        <w:t>User</w:t>
+      </w:r>
+      <w:proofErr w:type="spellEnd"/>
+      <w:r>
+        <w:rPr>
+          <w:rFonts w:eastAsia="Arial" w:cs="Arial"/>
+          <w:bCs/>
+          <w:color w:val="000000"/>
+          <w:lang w:val="pt-BR"/>
+        </w:rPr>
+        <w:t xml:space="preserve"> </w:t>
+      </w:r>
+      <w:proofErr w:type="spellStart"/>
+      <w:r>
+        <w:rPr>
+          <w:rFonts w:eastAsia="Arial" w:cs="Arial"/>
+          <w:bCs/>
+          <w:color w:val="000000"/>
+          <w:lang w:val="pt-BR"/>
+        </w:rPr>
+        <w:t>story</w:t>
+      </w:r>
+      <w:proofErr w:type="spellEnd"/>
+      <w:r>
+        <w:rPr>
+          <w:rFonts w:eastAsia="Arial" w:cs="Arial"/>
+          <w:bCs/>
+          <w:color w:val="000000"/>
+          <w:lang w:val="pt-BR"/>
+        </w:rPr>
+        <w:t xml:space="preserve"> #2: Administrador da </w:t>
+      </w:r>
+      <w:r>
+        <w:rPr>
+          <w:rFonts w:eastAsia="Arial" w:cs="Arial"/>
+          <w:bCs/>
+          <w:color w:val="000000"/>
+          <w:lang w:val="pt-BR"/>
+        </w:rPr>
+        <w:t>Calçados Avenida</w:t>
+      </w:r>
+      <w:r>
+        <w:rPr>
+          <w:rFonts w:eastAsia="Arial" w:cs="Arial"/>
+          <w:bCs/>
+          <w:color w:val="000000"/>
+          <w:lang w:val="pt-BR"/>
+        </w:rPr>
+        <w:t>.</w:t>
+      </w:r>
+    </w:p>
+    <w:p>
+      <w:pPr>
+        <w:pBdr>
+          <w:top w:val="nil"/>
+          <w:left w:val="nil"/>
+          <w:bottom w:val="nil"/>
+          <w:right w:val="nil"/>
+          <w:between w:val="nil"/>
+        </w:pBdr>
+        <w:rPr>
+          <w:rFonts w:eastAsia="Arial" w:cs="Arial"/>
+          <w:bCs/>
+          <w:color w:val="000000"/>
+          <w:lang w:val="pt-BR"/>
+        </w:rPr>
+      </w:pPr>
+    </w:p>
+    <w:p>
+      <w:pPr>
+        <w:pBdr>
+          <w:top w:val="nil"/>
+          <w:left w:val="nil"/>
+          <w:bottom w:val="nil"/>
+          <w:right w:val="nil"/>
+          <w:between w:val="nil"/>
+        </w:pBdr>
+        <w:rPr>
+          <w:rFonts w:eastAsia="Arial" w:cs="Arial"/>
+          <w:bCs/>
+          <w:color w:val="000000"/>
+          <w:lang w:val="pt-BR"/>
+        </w:rPr>
+      </w:pPr>
+      <w:r>
+        <w:rPr>
+          <w:rFonts w:eastAsia="Arial" w:cs="Arial"/>
+          <w:bCs/>
+          <w:color w:val="000000"/>
+          <w:lang w:val="pt-BR"/>
+        </w:rPr>
+        <w:t>Cenário #1: Atualização de estoque.</w:t>
+      </w:r>
+    </w:p>
+    <w:p>
+      <w:pPr>
+        <w:pBdr>
+          <w:top w:val="nil"/>
+          <w:left w:val="nil"/>
+          <w:bottom w:val="nil"/>
+          <w:right w:val="nil"/>
+          <w:between w:val="nil"/>
+        </w:pBdr>
+        <w:rPr>
+          <w:rFonts w:eastAsia="Arial" w:cs="Arial"/>
+          <w:bCs/>
+          <w:color w:val="000000"/>
+          <w:lang w:val="pt-BR"/>
+        </w:rPr>
+      </w:pPr>
+      <w:r>
+        <w:rPr>
+          <w:rFonts w:eastAsia="Arial" w:cs="Arial"/>
+          <w:bCs/>
+          <w:color w:val="000000"/>
+          <w:lang w:val="pt-BR"/>
+        </w:rPr>
+        <w:t>DADO QUE o produto X consta com 15 unidades no sistema.</w:t>
+      </w:r>
+    </w:p>
+    <w:p>
+      <w:pPr>
+        <w:pBdr>
+          <w:top w:val="nil"/>
+          <w:left w:val="nil"/>
+          <w:bottom w:val="nil"/>
+          <w:right w:val="nil"/>
+          <w:between w:val="nil"/>
+        </w:pBdr>
+        <w:rPr>
+          <w:rFonts w:eastAsia="Arial" w:cs="Arial"/>
+          <w:bCs/>
+          <w:color w:val="000000"/>
+          <w:lang w:val="pt-BR"/>
+        </w:rPr>
+      </w:pPr>
+      <w:r>
+        <w:rPr>
+          <w:rFonts w:eastAsia="Arial" w:cs="Arial"/>
+          <w:bCs/>
+          <w:color w:val="000000"/>
+          <w:lang w:val="pt-BR"/>
+        </w:rPr>
+        <w:t>QUANDO chega um novo carregamento do produto X.</w:t>
+      </w:r>
+    </w:p>
+    <w:p>
+      <w:pPr>
+        <w:pBdr>
+          <w:top w:val="nil"/>
+          <w:left w:val="nil"/>
+          <w:bottom w:val="nil"/>
+          <w:right w:val="nil"/>
+          <w:between w:val="nil"/>
+        </w:pBdr>
+        <w:rPr>
+          <w:rFonts w:eastAsia="Arial" w:cs="Arial"/>
+          <w:bCs/>
+          <w:color w:val="000000"/>
+          <w:lang w:val="pt-BR"/>
+        </w:rPr>
+      </w:pPr>
+      <w:r>
+        <w:rPr>
+          <w:rFonts w:eastAsia="Arial" w:cs="Arial"/>
+          <w:bCs/>
+          <w:color w:val="000000"/>
+          <w:lang w:val="pt-BR"/>
+        </w:rPr>
+        <w:t>ENTÃO o estoque é alterado no banco de dados.</w:t>
+      </w:r>
+    </w:p>
+    <w:p>
+      <w:pPr>
+        <w:pBdr>
+          <w:top w:val="nil"/>
+          <w:left w:val="nil"/>
+          <w:bottom w:val="nil"/>
+          <w:right w:val="nil"/>
+          <w:between w:val="nil"/>
+        </w:pBdr>
+        <w:rPr>
+          <w:rFonts w:eastAsia="Arial" w:cs="Arial"/>
+          <w:bCs/>
+          <w:color w:val="000000"/>
+          <w:lang w:val="pt-BR"/>
+        </w:rPr>
+      </w:pPr>
+      <w:r>
+        <w:rPr>
+          <w:rFonts w:eastAsia="Arial" w:cs="Arial"/>
+          <w:bCs/>
+          <w:color w:val="000000"/>
+          <w:lang w:val="pt-BR"/>
+        </w:rPr>
+        <w:t>E a alteração é realizada no sistema.</w:t>
+      </w:r>
+    </w:p>
+    <w:p>
+      <w:pPr>
+        <w:pBdr>
+          <w:top w:val="nil"/>
+          <w:left w:val="nil"/>
+          <w:bottom w:val="nil"/>
+          <w:right w:val="nil"/>
+          <w:between w:val="nil"/>
+        </w:pBdr>
+        <w:rPr>
+          <w:rFonts w:eastAsia="Arial" w:cs="Arial"/>
+          <w:bCs/>
+          <w:color w:val="000000"/>
+          <w:lang w:val="pt-BR"/>
+        </w:rPr>
+      </w:pPr>
+    </w:p>
+    <w:p>
+      <w:pPr>
+        <w:pBdr>
+          <w:top w:val="nil"/>
+          <w:left w:val="nil"/>
+          <w:bottom w:val="nil"/>
+          <w:right w:val="nil"/>
+          <w:between w:val="nil"/>
+        </w:pBdr>
+        <w:rPr>
+          <w:rFonts w:eastAsia="Arial" w:cs="Arial"/>
+          <w:bCs/>
+          <w:color w:val="000000"/>
+          <w:lang w:val="pt-BR"/>
+        </w:rPr>
+      </w:pPr>
+      <w:r>
+        <w:rPr>
+          <w:rFonts w:eastAsia="Arial" w:cs="Arial"/>
+          <w:bCs/>
+          <w:color w:val="000000"/>
+          <w:lang w:val="pt-BR"/>
+        </w:rPr>
+        <w:t>Cenário #2: Exclusão de produto.</w:t>
+      </w:r>
+    </w:p>
+    <w:p>
+      <w:pPr>
+        <w:pBdr>
+          <w:top w:val="nil"/>
+          <w:left w:val="nil"/>
+          <w:bottom w:val="nil"/>
+          <w:right w:val="nil"/>
+          <w:between w:val="nil"/>
+        </w:pBdr>
+        <w:rPr>
+          <w:rFonts w:eastAsia="Arial" w:cs="Arial"/>
+          <w:bCs/>
+          <w:color w:val="000000"/>
+          <w:lang w:val="pt-BR"/>
+        </w:rPr>
+      </w:pPr>
+      <w:r>
+        <w:rPr>
+          <w:rFonts w:eastAsia="Arial" w:cs="Arial"/>
+          <w:bCs/>
+          <w:color w:val="000000"/>
+          <w:lang w:val="pt-BR"/>
+        </w:rPr>
+        <w:t>DADO QUE o produto Y não é mais fabricado.</w:t>
+      </w:r>
+    </w:p>
+    <w:p>
+      <w:pPr>
+        <w:pBdr>
+          <w:top w:val="nil"/>
+          <w:left w:val="nil"/>
+          <w:bottom w:val="nil"/>
+          <w:right w:val="nil"/>
+          <w:between w:val="nil"/>
+        </w:pBdr>
+        <w:rPr>
+          <w:rFonts w:eastAsia="Arial" w:cs="Arial"/>
+          <w:bCs/>
+          <w:color w:val="000000"/>
+          <w:lang w:val="pt-BR"/>
+        </w:rPr>
+      </w:pPr>
+      <w:r>
+        <w:rPr>
+          <w:rFonts w:eastAsia="Arial" w:cs="Arial"/>
+          <w:bCs/>
+          <w:color w:val="000000"/>
+          <w:lang w:val="pt-BR"/>
+        </w:rPr>
+        <w:t>QUANDO seu estoque acabar.</w:t>
+      </w:r>
+    </w:p>
+    <w:p>
+      <w:pPr>
+        <w:pBdr>
+          <w:top w:val="nil"/>
+          <w:left w:val="nil"/>
+          <w:bottom w:val="nil"/>
+          <w:right w:val="nil"/>
+          <w:between w:val="nil"/>
+        </w:pBdr>
+        <w:rPr>
+          <w:rFonts w:eastAsia="Arial" w:cs="Arial"/>
+          <w:bCs/>
+          <w:color w:val="000000"/>
+          <w:lang w:val="pt-BR"/>
+        </w:rPr>
+      </w:pPr>
+      <w:r>
+        <w:rPr>
+          <w:rFonts w:eastAsia="Arial" w:cs="Arial"/>
+          <w:bCs/>
+          <w:color w:val="000000"/>
+          <w:lang w:val="pt-BR"/>
+        </w:rPr>
+        <w:t>ENTÃO o produto deve ser excluído do banco de dados.</w:t>
+      </w:r>
+    </w:p>
+    <w:p>
+      <w:pPr>
+        <w:pBdr>
+          <w:top w:val="nil"/>
+          <w:left w:val="nil"/>
+          <w:bottom w:val="nil"/>
+          <w:right w:val="nil"/>
+          <w:between w:val="nil"/>
+        </w:pBdr>
+        <w:rPr>
+          <w:rFonts w:eastAsia="Arial" w:cs="Arial"/>
+          <w:bCs/>
+          <w:color w:val="000000"/>
+          <w:lang w:val="pt-BR"/>
+        </w:rPr>
+      </w:pPr>
+      <w:r>
+        <w:rPr>
+          <w:rFonts w:eastAsia="Arial" w:cs="Arial"/>
+          <w:bCs/>
+          <w:color w:val="000000"/>
+          <w:lang w:val="pt-BR"/>
+        </w:rPr>
+        <w:t>E a alteração é repassada ao sistema.</w:t>
+      </w:r>
+    </w:p>
+    <w:p>
+      <w:pPr>
+        <w:pBdr>
+          <w:top w:val="nil"/>
+          <w:left w:val="nil"/>
+          <w:bottom w:val="nil"/>
+          <w:right w:val="nil"/>
+          <w:between w:val="nil"/>
+        </w:pBdr>
+        <w:rPr>
+          <w:rFonts w:eastAsia="Arial" w:cs="Arial"/>
+          <w:bCs/>
+          <w:color w:val="000000"/>
+          <w:lang w:val="pt-BR"/>
+        </w:rPr>
+      </w:pPr>
+    </w:p>
+    <w:p>
+      <w:pPr>
+        <w:pBdr>
+          <w:top w:val="nil"/>
+          <w:left w:val="nil"/>
+          <w:bottom w:val="nil"/>
+          <w:right w:val="nil"/>
+          <w:between w:val="nil"/>
+        </w:pBdr>
+        <w:rPr>
+          <w:rFonts w:eastAsia="Arial" w:cs="Arial"/>
+          <w:bCs/>
+          <w:color w:val="000000"/>
+          <w:lang w:val="pt-BR"/>
+        </w:rPr>
+      </w:pPr>
+      <w:r>
+        <w:rPr>
+          <w:rFonts w:eastAsia="Arial" w:cs="Arial"/>
+          <w:bCs/>
+          <w:color w:val="000000"/>
+          <w:lang w:val="pt-BR"/>
+        </w:rPr>
+        <w:t>Cenário #3: Cadastro de produto.</w:t>
+      </w:r>
+    </w:p>
+    <w:p>
+      <w:pPr>
+        <w:pBdr>
+          <w:top w:val="nil"/>
+          <w:left w:val="nil"/>
+          <w:bottom w:val="nil"/>
+          <w:right w:val="nil"/>
+          <w:between w:val="nil"/>
+        </w:pBdr>
+        <w:rPr>
+          <w:rFonts w:eastAsia="Arial" w:cs="Arial"/>
+          <w:bCs/>
+          <w:color w:val="000000"/>
+          <w:lang w:val="pt-BR"/>
+        </w:rPr>
+      </w:pPr>
+      <w:r>
+        <w:rPr>
+          <w:rFonts w:eastAsia="Arial" w:cs="Arial"/>
+          <w:bCs/>
+          <w:color w:val="000000"/>
+          <w:lang w:val="pt-BR"/>
+        </w:rPr>
+        <w:t>DADO QUE o produto Z foi cadastrado.</w:t>
+      </w:r>
+    </w:p>
+    <w:p>
+      <w:pPr>
+        <w:pBdr>
+          <w:top w:val="nil"/>
+          <w:left w:val="nil"/>
+          <w:bottom w:val="nil"/>
+          <w:right w:val="nil"/>
+          <w:between w:val="nil"/>
+        </w:pBdr>
+        <w:rPr>
+          <w:rFonts w:eastAsia="Arial" w:cs="Arial"/>
+          <w:bCs/>
+          <w:color w:val="000000"/>
+          <w:lang w:val="pt-BR"/>
+        </w:rPr>
+      </w:pPr>
+      <w:r>
+        <w:rPr>
+          <w:rFonts w:eastAsia="Arial" w:cs="Arial"/>
+          <w:bCs/>
+          <w:color w:val="000000"/>
+          <w:lang w:val="pt-BR"/>
+        </w:rPr>
+        <w:t>QUANDO o produto for adquirido pela empresa.</w:t>
+      </w:r>
+    </w:p>
+    <w:p>
+      <w:pPr>
+        <w:pBdr>
+          <w:top w:val="nil"/>
+          <w:left w:val="nil"/>
+          <w:bottom w:val="nil"/>
+          <w:right w:val="nil"/>
+          <w:between w:val="nil"/>
+        </w:pBdr>
+        <w:rPr>
+          <w:rFonts w:eastAsia="Arial" w:cs="Arial"/>
+          <w:bCs/>
+          <w:color w:val="000000"/>
+          <w:lang w:val="pt-BR"/>
+        </w:rPr>
+      </w:pPr>
+      <w:r>
+        <w:rPr>
+          <w:rFonts w:eastAsia="Arial" w:cs="Arial"/>
+          <w:bCs/>
+          <w:color w:val="000000"/>
+          <w:lang w:val="pt-BR"/>
+        </w:rPr>
+        <w:t>ENTÃO o produto é adicionado ao banco de dados.</w:t>
+      </w:r>
+    </w:p>
+    <w:p>
+      <w:pPr>
+        <w:pBdr>
+          <w:top w:val="nil"/>
+          <w:left w:val="nil"/>
+          <w:bottom w:val="nil"/>
+          <w:right w:val="nil"/>
+          <w:between w:val="nil"/>
+        </w:pBdr>
+        <w:rPr>
+          <w:rFonts w:eastAsia="Arial" w:cs="Arial"/>
+          <w:bCs/>
+          <w:color w:val="000000"/>
+          <w:lang w:val="pt-BR"/>
+        </w:rPr>
+      </w:pPr>
+      <w:r>
+        <w:rPr>
+          <w:rFonts w:eastAsia="Arial" w:cs="Arial"/>
+          <w:bCs/>
+          <w:color w:val="000000"/>
+          <w:lang w:val="pt-BR"/>
+        </w:rPr>
+        <w:t>E o sistema é atualizado.</w:t>
+      </w:r>
+    </w:p>
+    <w:p>
+      <w:pPr>
+        <w:pBdr>
+          <w:top w:val="nil"/>
+          <w:left w:val="nil"/>
+          <w:bottom w:val="nil"/>
+          <w:right w:val="nil"/>
+          <w:between w:val="nil"/>
+        </w:pBdr>
+        <w:rPr>
+          <w:rFonts w:eastAsia="Arial" w:cs="Arial"/>
+          <w:bCs/>
+          <w:color w:val="000000"/>
+          <w:lang w:val="pt-BR"/>
+        </w:rPr>
+      </w:pPr>
+    </w:p>
+    <w:p>
+      <w:pPr>
+        <w:pBdr>
+          <w:top w:val="nil"/>
+          <w:left w:val="nil"/>
+          <w:bottom w:val="nil"/>
+          <w:right w:val="nil"/>
+          <w:between w:val="nil"/>
+        </w:pBdr>
+        <w:rPr>
+          <w:rFonts w:eastAsia="Arial" w:cs="Arial"/>
+          <w:bCs/>
+          <w:color w:val="000000"/>
+          <w:lang w:val="pt-BR"/>
+        </w:rPr>
+      </w:pPr>
+      <w:proofErr w:type="spellStart"/>
+      <w:r>
+        <w:rPr>
+          <w:rFonts w:eastAsia="Arial" w:cs="Arial"/>
+          <w:bCs/>
+          <w:color w:val="000000"/>
+          <w:lang w:val="pt-BR"/>
+        </w:rPr>
+        <w:t>User</w:t>
+      </w:r>
+      <w:proofErr w:type="spellEnd"/>
+      <w:r>
+        <w:rPr>
+          <w:rFonts w:eastAsia="Arial" w:cs="Arial"/>
+          <w:bCs/>
+          <w:color w:val="000000"/>
+          <w:lang w:val="pt-BR"/>
+        </w:rPr>
+        <w:t xml:space="preserve"> </w:t>
+      </w:r>
+      <w:proofErr w:type="spellStart"/>
+      <w:r>
+        <w:rPr>
+          <w:rFonts w:eastAsia="Arial" w:cs="Arial"/>
+          <w:bCs/>
+          <w:color w:val="000000"/>
+          <w:lang w:val="pt-BR"/>
+        </w:rPr>
+        <w:t>story</w:t>
+      </w:r>
+      <w:proofErr w:type="spellEnd"/>
+      <w:r>
+        <w:rPr>
+          <w:rFonts w:eastAsia="Arial" w:cs="Arial"/>
+          <w:bCs/>
+          <w:color w:val="000000"/>
+          <w:lang w:val="pt-BR"/>
+        </w:rPr>
+        <w:t xml:space="preserve"> #3: Funcionário do suporte da Calçados Avenida.</w:t>
+      </w:r>
+    </w:p>
+    <w:p>
+      <w:pPr>
+        <w:pBdr>
+          <w:top w:val="nil"/>
+          <w:left w:val="nil"/>
+          <w:bottom w:val="nil"/>
+          <w:right w:val="nil"/>
+          <w:between w:val="nil"/>
+        </w:pBdr>
+        <w:rPr>
+          <w:rFonts w:eastAsia="Arial" w:cs="Arial"/>
+          <w:bCs/>
+          <w:color w:val="000000"/>
+          <w:lang w:val="pt-BR"/>
+        </w:rPr>
+      </w:pPr>
+    </w:p>
+    <w:p>
+      <w:pPr>
+        <w:pBdr>
+          <w:top w:val="nil"/>
+          <w:left w:val="nil"/>
+          <w:bottom w:val="nil"/>
+          <w:right w:val="nil"/>
+          <w:between w:val="nil"/>
+        </w:pBdr>
+        <w:rPr>
+          <w:rFonts w:eastAsia="Arial" w:cs="Arial"/>
+          <w:bCs/>
+          <w:color w:val="000000"/>
+          <w:lang w:val="pt-BR"/>
+        </w:rPr>
+      </w:pPr>
+      <w:r>
+        <w:rPr>
+          <w:rFonts w:eastAsia="Arial" w:cs="Arial"/>
+          <w:bCs/>
+          <w:color w:val="000000"/>
+          <w:lang w:val="pt-BR"/>
+        </w:rPr>
+        <w:t>Cenário #1: Comprador não cadastrado.</w:t>
+      </w:r>
+    </w:p>
+    <w:p>
+      <w:pPr>
+        <w:pBdr>
+          <w:top w:val="nil"/>
+          <w:left w:val="nil"/>
+          <w:bottom w:val="nil"/>
+          <w:right w:val="nil"/>
+          <w:between w:val="nil"/>
+        </w:pBdr>
+        <w:rPr>
+          <w:rFonts w:eastAsia="Arial" w:cs="Arial"/>
+          <w:bCs/>
+          <w:color w:val="000000"/>
+          <w:lang w:val="pt-BR"/>
+        </w:rPr>
+      </w:pPr>
+      <w:r>
+        <w:rPr>
+          <w:rFonts w:eastAsia="Arial" w:cs="Arial"/>
+          <w:bCs/>
+          <w:color w:val="000000"/>
+          <w:lang w:val="pt-BR"/>
+        </w:rPr>
+        <w:t>DADO QUE o comprador não possui cadastro.</w:t>
+      </w:r>
+    </w:p>
+    <w:p>
+      <w:pPr>
+        <w:pBdr>
+          <w:top w:val="nil"/>
+          <w:left w:val="nil"/>
+          <w:bottom w:val="nil"/>
+          <w:right w:val="nil"/>
+          <w:between w:val="nil"/>
+        </w:pBdr>
+        <w:rPr>
+          <w:rFonts w:eastAsia="Arial" w:cs="Arial"/>
+          <w:bCs/>
+          <w:color w:val="000000"/>
+          <w:lang w:val="pt-BR"/>
+        </w:rPr>
+      </w:pPr>
+      <w:r>
+        <w:rPr>
+          <w:rFonts w:eastAsia="Arial" w:cs="Arial"/>
+          <w:bCs/>
+          <w:color w:val="000000"/>
+          <w:lang w:val="pt-BR"/>
+        </w:rPr>
+        <w:t>E está tentando realizar uma compra.</w:t>
+      </w:r>
+    </w:p>
+    <w:p>
+      <w:pPr>
+        <w:pBdr>
+          <w:top w:val="nil"/>
+          <w:left w:val="nil"/>
+          <w:bottom w:val="nil"/>
+          <w:right w:val="nil"/>
+          <w:between w:val="nil"/>
+        </w:pBdr>
+        <w:rPr>
+          <w:rFonts w:eastAsia="Arial" w:cs="Arial"/>
+          <w:bCs/>
+          <w:color w:val="000000"/>
+          <w:lang w:val="pt-BR"/>
+        </w:rPr>
+      </w:pPr>
+      <w:r>
+        <w:rPr>
+          <w:rFonts w:eastAsia="Arial" w:cs="Arial"/>
+          <w:bCs/>
+          <w:color w:val="000000"/>
+          <w:lang w:val="pt-BR"/>
+        </w:rPr>
+        <w:t>QUANDO o comprador entra em contato com o suporte.</w:t>
+      </w:r>
+    </w:p>
+    <w:p>
+      <w:pPr>
+        <w:pBdr>
+          <w:top w:val="nil"/>
+          <w:left w:val="nil"/>
+          <w:bottom w:val="nil"/>
+          <w:right w:val="nil"/>
+          <w:between w:val="nil"/>
+        </w:pBdr>
+        <w:rPr>
+          <w:rFonts w:eastAsia="Arial" w:cs="Arial"/>
+          <w:bCs/>
+          <w:color w:val="000000"/>
+          <w:lang w:val="pt-BR"/>
+        </w:rPr>
+      </w:pPr>
+      <w:r>
+        <w:rPr>
+          <w:rFonts w:eastAsia="Arial" w:cs="Arial"/>
+          <w:bCs/>
+          <w:color w:val="000000"/>
+          <w:lang w:val="pt-BR"/>
+        </w:rPr>
+        <w:t>ENTÃO o funcionário acessa o sistema.</w:t>
+      </w:r>
+    </w:p>
+    <w:p>
+      <w:pPr>
+        <w:pBdr>
+          <w:top w:val="nil"/>
+          <w:left w:val="nil"/>
+          <w:bottom w:val="nil"/>
+          <w:right w:val="nil"/>
+          <w:between w:val="nil"/>
+        </w:pBdr>
+        <w:rPr>
+          <w:rFonts w:eastAsia="Arial" w:cs="Arial"/>
+          <w:bCs/>
+          <w:color w:val="000000"/>
+          <w:lang w:val="pt-BR"/>
+        </w:rPr>
+      </w:pPr>
+      <w:r>
+        <w:rPr>
+          <w:rFonts w:eastAsia="Arial" w:cs="Arial"/>
+          <w:bCs/>
+          <w:color w:val="000000"/>
+          <w:lang w:val="pt-BR"/>
+        </w:rPr>
+        <w:t>E verifica que o comprador de fato não possui cadastro.</w:t>
+      </w:r>
+    </w:p>
+    <w:p>
+      <w:pPr>
+        <w:pBdr>
+          <w:top w:val="nil"/>
+          <w:left w:val="nil"/>
+          <w:bottom w:val="nil"/>
+          <w:right w:val="nil"/>
+          <w:between w:val="nil"/>
+        </w:pBdr>
+        <w:rPr>
+          <w:rFonts w:eastAsia="Arial" w:cs="Arial"/>
+          <w:bCs/>
+          <w:color w:val="000000"/>
+          <w:lang w:val="pt-BR"/>
+        </w:rPr>
+      </w:pPr>
+      <w:r>
+        <w:rPr>
+          <w:rFonts w:eastAsia="Arial" w:cs="Arial"/>
+          <w:bCs/>
+          <w:color w:val="000000"/>
+          <w:lang w:val="pt-BR"/>
+        </w:rPr>
+        <w:t>E informa os passos para realização de cadastro e posterior finalização da</w:t>
+      </w:r>
+    </w:p>
+    <w:p>
+      <w:pPr>
+        <w:pBdr>
+          <w:top w:val="nil"/>
+          <w:left w:val="nil"/>
+          <w:bottom w:val="nil"/>
+          <w:right w:val="nil"/>
+          <w:between w:val="nil"/>
+        </w:pBdr>
+        <w:rPr>
+          <w:rFonts w:eastAsia="Arial" w:cs="Arial"/>
+          <w:bCs/>
+          <w:color w:val="000000"/>
+          <w:lang w:val="pt-BR"/>
+        </w:rPr>
+      </w:pPr>
+      <w:r>
+        <w:rPr>
+          <w:rFonts w:eastAsia="Arial" w:cs="Arial"/>
+          <w:bCs/>
+          <w:color w:val="000000"/>
+          <w:lang w:val="pt-BR"/>
+        </w:rPr>
+        <w:t>compra.</w:t>
+      </w:r>
+    </w:p>
+    <w:p>
+      <w:pPr>
+        <w:pBdr>
+          <w:top w:val="nil"/>
+          <w:left w:val="nil"/>
+          <w:bottom w:val="nil"/>
+          <w:right w:val="nil"/>
+          <w:between w:val="nil"/>
+        </w:pBdr>
+        <w:rPr>
+          <w:rFonts w:eastAsia="Arial" w:cs="Arial"/>
+          <w:bCs/>
+          <w:color w:val="000000"/>
+          <w:lang w:val="pt-BR"/>
+        </w:rPr>
+      </w:pPr>
+    </w:p>
+    <w:p>
+      <w:pPr>
+        <w:pBdr>
+          <w:top w:val="nil"/>
+          <w:left w:val="nil"/>
+          <w:bottom w:val="nil"/>
+          <w:right w:val="nil"/>
+          <w:between w:val="nil"/>
+        </w:pBdr>
+        <w:rPr>
+          <w:rFonts w:eastAsia="Arial" w:cs="Arial"/>
+          <w:bCs/>
+          <w:color w:val="000000"/>
+          <w:lang w:val="pt-BR"/>
+        </w:rPr>
+      </w:pPr>
+      <w:r>
+        <w:rPr>
+          <w:rFonts w:eastAsia="Arial" w:cs="Arial"/>
+          <w:bCs/>
+          <w:color w:val="000000"/>
+          <w:lang w:val="pt-BR"/>
+        </w:rPr>
+        <w:t>Cenário #2: Pedido extraviado.</w:t>
+      </w:r>
+    </w:p>
+    <w:p>
+      <w:pPr>
+        <w:pBdr>
+          <w:top w:val="nil"/>
+          <w:left w:val="nil"/>
+          <w:bottom w:val="nil"/>
+          <w:right w:val="nil"/>
+          <w:between w:val="nil"/>
+        </w:pBdr>
+        <w:rPr>
+          <w:rFonts w:eastAsia="Arial" w:cs="Arial"/>
+          <w:bCs/>
+          <w:color w:val="000000"/>
+          <w:lang w:val="pt-BR"/>
+        </w:rPr>
+      </w:pPr>
+      <w:r>
+        <w:rPr>
+          <w:rFonts w:eastAsia="Arial" w:cs="Arial"/>
+          <w:bCs/>
+          <w:color w:val="000000"/>
+          <w:lang w:val="pt-BR"/>
+        </w:rPr>
+        <w:t>DADO QUE o comprador já realizou um pedido.</w:t>
+      </w:r>
+    </w:p>
+    <w:p>
+      <w:pPr>
+        <w:pBdr>
+          <w:top w:val="nil"/>
+          <w:left w:val="nil"/>
+          <w:bottom w:val="nil"/>
+          <w:right w:val="nil"/>
+          <w:between w:val="nil"/>
+        </w:pBdr>
+        <w:rPr>
+          <w:rFonts w:eastAsia="Arial" w:cs="Arial"/>
+          <w:bCs/>
+          <w:color w:val="000000"/>
+          <w:lang w:val="pt-BR"/>
+        </w:rPr>
+      </w:pPr>
+      <w:r>
+        <w:rPr>
+          <w:rFonts w:eastAsia="Arial" w:cs="Arial"/>
+          <w:bCs/>
+          <w:color w:val="000000"/>
+          <w:lang w:val="pt-BR"/>
+        </w:rPr>
+        <w:t>QUANDO informa o código do mesmo ao funcionário do suporte.</w:t>
+      </w:r>
+    </w:p>
+    <w:p>
+      <w:pPr>
+        <w:pBdr>
+          <w:top w:val="nil"/>
+          <w:left w:val="nil"/>
+          <w:bottom w:val="nil"/>
+          <w:right w:val="nil"/>
+          <w:between w:val="nil"/>
+        </w:pBdr>
+        <w:rPr>
+          <w:rFonts w:eastAsia="Arial" w:cs="Arial"/>
+          <w:bCs/>
+          <w:color w:val="000000"/>
+          <w:lang w:val="pt-BR"/>
+        </w:rPr>
+      </w:pPr>
+      <w:r>
+        <w:rPr>
+          <w:rFonts w:eastAsia="Arial" w:cs="Arial"/>
+          <w:bCs/>
+          <w:color w:val="000000"/>
+          <w:lang w:val="pt-BR"/>
+        </w:rPr>
+        <w:t>ENTÃO o funcionário verifica o sistema.</w:t>
+      </w:r>
+    </w:p>
+    <w:p>
+      <w:pPr>
+        <w:pBdr>
+          <w:top w:val="nil"/>
+          <w:left w:val="nil"/>
+          <w:bottom w:val="nil"/>
+          <w:right w:val="nil"/>
+          <w:between w:val="nil"/>
+        </w:pBdr>
+        <w:rPr>
+          <w:rFonts w:eastAsia="Arial" w:cs="Arial"/>
+          <w:bCs/>
+          <w:color w:val="000000"/>
+          <w:lang w:val="pt-BR"/>
+        </w:rPr>
+      </w:pPr>
+      <w:r>
+        <w:rPr>
+          <w:rFonts w:eastAsia="Arial" w:cs="Arial"/>
+          <w:bCs/>
+          <w:color w:val="000000"/>
+          <w:lang w:val="pt-BR"/>
+        </w:rPr>
+        <w:t>E informa o usuário que o pedido provavelmente foi extraviado.</w:t>
+      </w:r>
+    </w:p>
+    <w:p>
+      <w:pPr>
+        <w:pBdr>
+          <w:top w:val="nil"/>
+          <w:left w:val="nil"/>
+          <w:bottom w:val="nil"/>
+          <w:right w:val="nil"/>
+          <w:between w:val="nil"/>
+        </w:pBdr>
+        <w:rPr>
+          <w:rFonts w:eastAsia="Arial" w:cs="Arial"/>
+          <w:bCs/>
+          <w:color w:val="000000"/>
+          <w:lang w:val="pt-BR"/>
+        </w:rPr>
+      </w:pPr>
+      <w:r>
+        <w:rPr>
+          <w:rFonts w:eastAsia="Arial" w:cs="Arial"/>
+          <w:bCs/>
+          <w:color w:val="000000"/>
+          <w:lang w:val="pt-BR"/>
+        </w:rPr>
+        <w:t>E será enviada uma nova encomenda.</w:t>
+      </w:r>
+    </w:p>
+    <w:p>
+      <w:pPr>
+        <w:pBdr>
+          <w:top w:val="nil"/>
+          <w:left w:val="nil"/>
+          <w:bottom w:val="nil"/>
+          <w:right w:val="nil"/>
+          <w:between w:val="nil"/>
+        </w:pBdr>
+        <w:rPr>
+          <w:rFonts w:eastAsia="Arial" w:cs="Arial"/>
+          <w:bCs/>
+          <w:color w:val="000000"/>
+          <w:lang w:val="pt-BR"/>
+        </w:rPr>
+      </w:pPr>
+    </w:p>
+    <w:p>
+      <w:pPr>
+        <w:pBdr>
+          <w:top w:val="nil"/>
+          <w:left w:val="nil"/>
+          <w:bottom w:val="nil"/>
+          <w:right w:val="nil"/>
+          <w:between w:val="nil"/>
+        </w:pBdr>
+        <w:rPr>
+          <w:rFonts w:eastAsia="Arial" w:cs="Arial"/>
+          <w:bCs/>
+          <w:color w:val="000000"/>
+          <w:lang w:val="pt-BR"/>
+        </w:rPr>
+      </w:pPr>
+      <w:r>
+        <w:rPr>
+          <w:rFonts w:eastAsia="Arial" w:cs="Arial"/>
+          <w:bCs/>
+          <w:color w:val="000000"/>
+          <w:lang w:val="pt-BR"/>
+        </w:rPr>
+        <w:t>Cenário #3: Alteração de cadastro.</w:t>
+      </w:r>
+    </w:p>
+    <w:p>
+      <w:pPr>
+        <w:pBdr>
+          <w:top w:val="nil"/>
+          <w:left w:val="nil"/>
+          <w:bottom w:val="nil"/>
+          <w:right w:val="nil"/>
+          <w:between w:val="nil"/>
+        </w:pBdr>
+        <w:rPr>
+          <w:rFonts w:eastAsia="Arial" w:cs="Arial"/>
+          <w:bCs/>
+          <w:color w:val="000000"/>
+          <w:lang w:val="pt-BR"/>
+        </w:rPr>
+      </w:pPr>
+      <w:r>
+        <w:rPr>
+          <w:rFonts w:eastAsia="Arial" w:cs="Arial"/>
+          <w:bCs/>
+          <w:color w:val="000000"/>
+          <w:lang w:val="pt-BR"/>
+        </w:rPr>
+        <w:t>DADO QUE o cliente deseja alterar um campo sensível em seu cadastro.</w:t>
+      </w:r>
+    </w:p>
+    <w:p>
+      <w:pPr>
+        <w:pBdr>
+          <w:top w:val="nil"/>
+          <w:left w:val="nil"/>
+          <w:bottom w:val="nil"/>
+          <w:right w:val="nil"/>
+          <w:between w:val="nil"/>
+        </w:pBdr>
+        <w:rPr>
+          <w:rFonts w:eastAsia="Arial" w:cs="Arial"/>
+          <w:bCs/>
+          <w:color w:val="000000"/>
+          <w:lang w:val="pt-BR"/>
+        </w:rPr>
+      </w:pPr>
+      <w:r>
+        <w:rPr>
+          <w:rFonts w:eastAsia="Arial" w:cs="Arial"/>
+          <w:bCs/>
+          <w:color w:val="000000"/>
+          <w:lang w:val="pt-BR"/>
+        </w:rPr>
+        <w:t>E que este já tentou alterar o campo pelo sistema.</w:t>
+      </w:r>
+    </w:p>
+    <w:p>
+      <w:pPr>
+        <w:pBdr>
+          <w:top w:val="nil"/>
+          <w:left w:val="nil"/>
+          <w:bottom w:val="nil"/>
+          <w:right w:val="nil"/>
+          <w:between w:val="nil"/>
+        </w:pBdr>
+        <w:rPr>
+          <w:rFonts w:eastAsia="Arial" w:cs="Arial"/>
+          <w:bCs/>
+          <w:color w:val="000000"/>
+          <w:lang w:val="pt-BR"/>
+        </w:rPr>
+      </w:pPr>
+      <w:r>
+        <w:rPr>
+          <w:rFonts w:eastAsia="Arial" w:cs="Arial"/>
+          <w:bCs/>
+          <w:color w:val="000000"/>
+          <w:lang w:val="pt-BR"/>
+        </w:rPr>
+        <w:t>QUANDO o cliente informa seus dados para o funcionário do suporte.</w:t>
+      </w:r>
+    </w:p>
+    <w:p>
+      <w:pPr>
+        <w:pBdr>
+          <w:top w:val="nil"/>
+          <w:left w:val="nil"/>
+          <w:bottom w:val="nil"/>
+          <w:right w:val="nil"/>
+          <w:between w:val="nil"/>
+        </w:pBdr>
+        <w:rPr>
+          <w:rFonts w:eastAsia="Arial" w:cs="Arial"/>
+          <w:bCs/>
+          <w:color w:val="000000"/>
+          <w:lang w:val="pt-BR"/>
+        </w:rPr>
+      </w:pPr>
+      <w:r>
+        <w:rPr>
+          <w:rFonts w:eastAsia="Arial" w:cs="Arial"/>
+          <w:bCs/>
+          <w:color w:val="000000"/>
+          <w:lang w:val="pt-BR"/>
+        </w:rPr>
+        <w:t>ENTÃO o funcionário verifica o cadastro do cliente.</w:t>
+      </w:r>
+    </w:p>
+    <w:p>
+      <w:pPr>
+        <w:pBdr>
+          <w:top w:val="nil"/>
+          <w:left w:val="nil"/>
+          <w:bottom w:val="nil"/>
+          <w:right w:val="nil"/>
+          <w:between w:val="nil"/>
+        </w:pBdr>
+        <w:rPr>
+          <w:rFonts w:eastAsia="Arial" w:cs="Arial"/>
+          <w:bCs/>
+          <w:color w:val="000000"/>
+          <w:lang w:val="pt-BR"/>
+        </w:rPr>
+      </w:pPr>
+      <w:r>
+        <w:rPr>
+          <w:rFonts w:eastAsia="Arial" w:cs="Arial"/>
+          <w:bCs/>
+          <w:color w:val="000000"/>
+          <w:lang w:val="pt-BR"/>
+        </w:rPr>
+        <w:t>E realiza a alteração do campo, mediante comprovação da veracidade da</w:t>
+      </w:r>
+      <w:r>
+        <w:rPr>
+          <w:rFonts w:eastAsia="Arial" w:cs="Arial"/>
+          <w:bCs/>
+          <w:color w:val="000000"/>
+          <w:lang w:val="pt-BR"/>
+        </w:rPr>
+        <w:t xml:space="preserve"> </w:t>
+      </w:r>
+      <w:r>
+        <w:rPr>
+          <w:rFonts w:eastAsia="Arial" w:cs="Arial"/>
+          <w:bCs/>
+          <w:color w:val="000000"/>
+          <w:lang w:val="pt-BR"/>
+        </w:rPr>
+        <w:t>alegação do cliente.</w:t>
+      </w:r>
+    </w:p>
+    <w:p>
+      <w:pPr>
+        <w:pBdr>
+          <w:top w:val="nil"/>
+          <w:left w:val="nil"/>
+          <w:bottom w:val="nil"/>
+          <w:right w:val="nil"/>
+          <w:between w:val="nil"/>
+        </w:pBdr>
+        <w:rPr>
+          <w:rFonts w:eastAsia="Arial" w:cs="Arial"/>
+          <w:b/>
+          <w:color w:val="000000"/>
+          <w:lang w:val="pt-BR"/>
+        </w:rPr>
+      </w:pPr>
+    </w:p>
+    <w:p>
+      <w:pPr>
+        <w:pBdr>
+          <w:top w:val="nil"/>
+          <w:left w:val="nil"/>
+          <w:bottom w:val="nil"/>
+          <w:right w:val="nil"/>
+          <w:between w:val="nil"/>
+        </w:pBdr>
+        <w:rPr>
+          <w:rFonts w:eastAsia="Arial" w:cs="Arial"/>
+          <w:bCs/>
+          <w:color w:val="000000"/>
+          <w:lang w:val="pt-BR"/>
+        </w:rPr>
+      </w:pPr>
+      <w:proofErr w:type="spellStart"/>
+      <w:r>
+        <w:rPr>
+          <w:rFonts w:eastAsia="Arial" w:cs="Arial"/>
+          <w:bCs/>
+          <w:color w:val="000000"/>
+          <w:lang w:val="pt-BR"/>
+        </w:rPr>
+        <w:t>User</w:t>
+      </w:r>
+      <w:proofErr w:type="spellEnd"/>
+      <w:r>
+        <w:rPr>
+          <w:rFonts w:eastAsia="Arial" w:cs="Arial"/>
+          <w:bCs/>
+          <w:color w:val="000000"/>
+          <w:lang w:val="pt-BR"/>
+        </w:rPr>
+        <w:t xml:space="preserve"> </w:t>
+      </w:r>
+      <w:proofErr w:type="spellStart"/>
+      <w:r>
+        <w:rPr>
+          <w:rFonts w:eastAsia="Arial" w:cs="Arial"/>
+          <w:bCs/>
+          <w:color w:val="000000"/>
+          <w:lang w:val="pt-BR"/>
+        </w:rPr>
+        <w:t>story</w:t>
+      </w:r>
+      <w:proofErr w:type="spellEnd"/>
+      <w:r>
+        <w:rPr>
+          <w:rFonts w:eastAsia="Arial" w:cs="Arial"/>
+          <w:bCs/>
+          <w:color w:val="000000"/>
+          <w:lang w:val="pt-BR"/>
+        </w:rPr>
+        <w:t xml:space="preserve"> #4: Desenvolvedor do sistema.</w:t>
+      </w:r>
+    </w:p>
+    <w:p>
+      <w:pPr>
+        <w:pBdr>
+          <w:top w:val="nil"/>
+          <w:left w:val="nil"/>
+          <w:bottom w:val="nil"/>
+          <w:right w:val="nil"/>
+          <w:between w:val="nil"/>
+        </w:pBdr>
+        <w:rPr>
+          <w:rFonts w:eastAsia="Arial" w:cs="Arial"/>
+          <w:bCs/>
+          <w:color w:val="000000"/>
+          <w:lang w:val="pt-BR"/>
+        </w:rPr>
+      </w:pPr>
+    </w:p>
+    <w:p>
+      <w:pPr>
+        <w:pBdr>
+          <w:top w:val="nil"/>
+          <w:left w:val="nil"/>
+          <w:bottom w:val="nil"/>
+          <w:right w:val="nil"/>
+          <w:between w:val="nil"/>
+        </w:pBdr>
+        <w:rPr>
+          <w:rFonts w:eastAsia="Arial" w:cs="Arial"/>
+          <w:bCs/>
+          <w:color w:val="000000"/>
+          <w:lang w:val="pt-BR"/>
+        </w:rPr>
+      </w:pPr>
+      <w:r>
+        <w:rPr>
+          <w:rFonts w:eastAsia="Arial" w:cs="Arial"/>
+          <w:bCs/>
+          <w:color w:val="000000"/>
+          <w:lang w:val="pt-BR"/>
+        </w:rPr>
+        <w:t>Cenário #1: Manutenção do sistema.</w:t>
+      </w:r>
+    </w:p>
+    <w:p>
+      <w:pPr>
+        <w:pBdr>
+          <w:top w:val="nil"/>
+          <w:left w:val="nil"/>
+          <w:bottom w:val="nil"/>
+          <w:right w:val="nil"/>
+          <w:between w:val="nil"/>
+        </w:pBdr>
+        <w:rPr>
+          <w:rFonts w:eastAsia="Arial" w:cs="Arial"/>
+          <w:bCs/>
+          <w:color w:val="000000"/>
+          <w:lang w:val="pt-BR"/>
+        </w:rPr>
+      </w:pPr>
+      <w:r>
+        <w:rPr>
+          <w:rFonts w:eastAsia="Arial" w:cs="Arial"/>
+          <w:bCs/>
+          <w:color w:val="000000"/>
+          <w:lang w:val="pt-BR"/>
+        </w:rPr>
+        <w:t>DADO QUE o sistema está no ar há algum tempo.</w:t>
+      </w:r>
+    </w:p>
+    <w:p>
+      <w:pPr>
+        <w:pBdr>
+          <w:top w:val="nil"/>
+          <w:left w:val="nil"/>
+          <w:bottom w:val="nil"/>
+          <w:right w:val="nil"/>
+          <w:between w:val="nil"/>
+        </w:pBdr>
+        <w:rPr>
+          <w:rFonts w:eastAsia="Arial" w:cs="Arial"/>
+          <w:bCs/>
+          <w:color w:val="000000"/>
+          <w:lang w:val="pt-BR"/>
+        </w:rPr>
+      </w:pPr>
+      <w:r>
+        <w:rPr>
+          <w:rFonts w:eastAsia="Arial" w:cs="Arial"/>
+          <w:bCs/>
+          <w:color w:val="000000"/>
+          <w:lang w:val="pt-BR"/>
+        </w:rPr>
+        <w:t>QUANDO uma dependência requer uma atualização do tipo major inadiável.</w:t>
+      </w:r>
+    </w:p>
+    <w:p>
+      <w:pPr>
+        <w:pBdr>
+          <w:top w:val="nil"/>
+          <w:left w:val="nil"/>
+          <w:bottom w:val="nil"/>
+          <w:right w:val="nil"/>
+          <w:between w:val="nil"/>
+        </w:pBdr>
+        <w:rPr>
+          <w:rFonts w:eastAsia="Arial" w:cs="Arial"/>
+          <w:bCs/>
+          <w:color w:val="000000"/>
+          <w:lang w:val="pt-BR"/>
+        </w:rPr>
+      </w:pPr>
+      <w:r>
+        <w:rPr>
+          <w:rFonts w:eastAsia="Arial" w:cs="Arial"/>
+          <w:bCs/>
+          <w:color w:val="000000"/>
+          <w:lang w:val="pt-BR"/>
+        </w:rPr>
+        <w:t>ENTÃO o sistema deve entrar em modo de manutenção.</w:t>
+      </w:r>
+    </w:p>
+    <w:p>
+      <w:pPr>
+        <w:pBdr>
+          <w:top w:val="nil"/>
+          <w:left w:val="nil"/>
+          <w:bottom w:val="nil"/>
+          <w:right w:val="nil"/>
+          <w:between w:val="nil"/>
+        </w:pBdr>
+        <w:rPr>
+          <w:rFonts w:eastAsia="Arial" w:cs="Arial"/>
+          <w:bCs/>
+          <w:color w:val="000000"/>
+          <w:lang w:val="pt-BR"/>
+        </w:rPr>
+      </w:pPr>
+      <w:r>
+        <w:rPr>
+          <w:rFonts w:eastAsia="Arial" w:cs="Arial"/>
+          <w:bCs/>
+          <w:color w:val="000000"/>
+          <w:lang w:val="pt-BR"/>
+        </w:rPr>
+        <w:t>E uma mensagem de “estamos trabalhando no sistema” deve ser exibida para</w:t>
+      </w:r>
+      <w:r>
+        <w:rPr>
+          <w:rFonts w:eastAsia="Arial" w:cs="Arial"/>
+          <w:bCs/>
+          <w:color w:val="000000"/>
+          <w:lang w:val="pt-BR"/>
+        </w:rPr>
+        <w:t xml:space="preserve"> </w:t>
+      </w:r>
+      <w:r>
+        <w:rPr>
+          <w:rFonts w:eastAsia="Arial" w:cs="Arial"/>
+          <w:bCs/>
+          <w:color w:val="000000"/>
+          <w:lang w:val="pt-BR"/>
+        </w:rPr>
+        <w:t>o usuário.</w:t>
+      </w:r>
+    </w:p>
+    <w:p>
+      <w:pPr>
+        <w:pBdr>
+          <w:top w:val="nil"/>
+          <w:left w:val="nil"/>
+          <w:bottom w:val="nil"/>
+          <w:right w:val="nil"/>
+          <w:between w:val="nil"/>
+        </w:pBdr>
+        <w:rPr>
+          <w:rFonts w:eastAsia="Arial" w:cs="Arial"/>
+          <w:bCs/>
+          <w:color w:val="000000"/>
+          <w:lang w:val="pt-BR"/>
+        </w:rPr>
+      </w:pPr>
+    </w:p>
+    <w:p>
+      <w:pPr>
+        <w:pBdr>
+          <w:top w:val="nil"/>
+          <w:left w:val="nil"/>
+          <w:bottom w:val="nil"/>
+          <w:right w:val="nil"/>
+          <w:between w:val="nil"/>
+        </w:pBdr>
+        <w:rPr>
+          <w:rFonts w:eastAsia="Arial" w:cs="Arial"/>
+          <w:bCs/>
+          <w:color w:val="000000"/>
+          <w:lang w:val="pt-BR"/>
+        </w:rPr>
+      </w:pPr>
+      <w:r>
+        <w:rPr>
+          <w:rFonts w:eastAsia="Arial" w:cs="Arial"/>
+          <w:bCs/>
+          <w:color w:val="000000"/>
+          <w:lang w:val="pt-BR"/>
+        </w:rPr>
+        <w:t>Cenário #2: Implementação do sistema de cadastro de usuário.</w:t>
+      </w:r>
+    </w:p>
+    <w:p>
+      <w:pPr>
+        <w:pBdr>
+          <w:top w:val="nil"/>
+          <w:left w:val="nil"/>
+          <w:bottom w:val="nil"/>
+          <w:right w:val="nil"/>
+          <w:between w:val="nil"/>
+        </w:pBdr>
+        <w:rPr>
+          <w:rFonts w:eastAsia="Arial" w:cs="Arial"/>
+          <w:bCs/>
+          <w:color w:val="000000"/>
+          <w:lang w:val="pt-BR"/>
+        </w:rPr>
+      </w:pPr>
+      <w:r>
+        <w:rPr>
+          <w:rFonts w:eastAsia="Arial" w:cs="Arial"/>
+          <w:bCs/>
+          <w:color w:val="000000"/>
+          <w:lang w:val="pt-BR"/>
+        </w:rPr>
+        <w:t>DADO QUE um visitante acessa a página de login.</w:t>
+      </w:r>
+    </w:p>
+    <w:p>
+      <w:pPr>
+        <w:pBdr>
+          <w:top w:val="nil"/>
+          <w:left w:val="nil"/>
+          <w:bottom w:val="nil"/>
+          <w:right w:val="nil"/>
+          <w:between w:val="nil"/>
+        </w:pBdr>
+        <w:rPr>
+          <w:rFonts w:eastAsia="Arial" w:cs="Arial"/>
+          <w:bCs/>
+          <w:color w:val="000000"/>
+          <w:lang w:val="pt-BR"/>
+        </w:rPr>
+      </w:pPr>
+      <w:r>
+        <w:rPr>
+          <w:rFonts w:eastAsia="Arial" w:cs="Arial"/>
+          <w:bCs/>
+          <w:color w:val="000000"/>
+          <w:lang w:val="pt-BR"/>
+        </w:rPr>
+        <w:t>E não possui cadastro.</w:t>
+      </w:r>
+    </w:p>
+    <w:p>
+      <w:pPr>
+        <w:pBdr>
+          <w:top w:val="nil"/>
+          <w:left w:val="nil"/>
+          <w:bottom w:val="nil"/>
+          <w:right w:val="nil"/>
+          <w:between w:val="nil"/>
+        </w:pBdr>
+        <w:rPr>
+          <w:rFonts w:eastAsia="Arial" w:cs="Arial"/>
+          <w:bCs/>
+          <w:color w:val="000000"/>
+          <w:lang w:val="pt-BR"/>
+        </w:rPr>
+      </w:pPr>
+      <w:r>
+        <w:rPr>
+          <w:rFonts w:eastAsia="Arial" w:cs="Arial"/>
+          <w:bCs/>
+          <w:color w:val="000000"/>
+          <w:lang w:val="pt-BR"/>
+        </w:rPr>
+        <w:t>QUANDO clica no botão “registrar-se” e preenche seus dados.</w:t>
+      </w:r>
+    </w:p>
+    <w:p>
+      <w:pPr>
+        <w:pBdr>
+          <w:top w:val="nil"/>
+          <w:left w:val="nil"/>
+          <w:bottom w:val="nil"/>
+          <w:right w:val="nil"/>
+          <w:between w:val="nil"/>
+        </w:pBdr>
+        <w:rPr>
+          <w:rFonts w:eastAsia="Arial" w:cs="Arial"/>
+          <w:bCs/>
+          <w:color w:val="000000"/>
+          <w:lang w:val="pt-BR"/>
+        </w:rPr>
+      </w:pPr>
+      <w:r>
+        <w:rPr>
+          <w:rFonts w:eastAsia="Arial" w:cs="Arial"/>
+          <w:bCs/>
+          <w:color w:val="000000"/>
+          <w:lang w:val="pt-BR"/>
+        </w:rPr>
+        <w:t>ENTÃO o sistema deve confirmar o cadastro, e enviar um e-mail para o endereço</w:t>
+      </w:r>
+      <w:r>
+        <w:rPr>
+          <w:rFonts w:eastAsia="Arial" w:cs="Arial"/>
+          <w:bCs/>
+          <w:color w:val="000000"/>
+          <w:lang w:val="pt-BR"/>
+        </w:rPr>
+        <w:t xml:space="preserve"> </w:t>
+      </w:r>
+      <w:r>
+        <w:rPr>
+          <w:rFonts w:eastAsia="Arial" w:cs="Arial"/>
+          <w:bCs/>
+          <w:color w:val="000000"/>
+          <w:lang w:val="pt-BR"/>
+        </w:rPr>
+        <w:t>fornecido pelo usuário confirmando a criação da conta.</w:t>
+      </w:r>
+    </w:p>
+    <w:p>
+      <w:pPr>
+        <w:pBdr>
+          <w:top w:val="nil"/>
+          <w:left w:val="nil"/>
+          <w:bottom w:val="nil"/>
+          <w:right w:val="nil"/>
+          <w:between w:val="nil"/>
+        </w:pBdr>
+        <w:rPr>
+          <w:rFonts w:eastAsia="Arial" w:cs="Arial"/>
+          <w:bCs/>
+          <w:color w:val="000000"/>
+          <w:lang w:val="pt-BR"/>
+        </w:rPr>
+      </w:pPr>
+      <w:r>
+        <w:rPr>
+          <w:rFonts w:eastAsia="Arial" w:cs="Arial"/>
+          <w:bCs/>
+          <w:color w:val="000000"/>
+          <w:lang w:val="pt-BR"/>
+        </w:rPr>
+        <w:t>E o usuário deve ser redirecionado para o carrinho, caso haja itens no mesmo,</w:t>
+      </w:r>
+      <w:r>
+        <w:rPr>
+          <w:rFonts w:eastAsia="Arial" w:cs="Arial"/>
+          <w:bCs/>
+          <w:color w:val="000000"/>
+          <w:lang w:val="pt-BR"/>
+        </w:rPr>
+        <w:t xml:space="preserve"> </w:t>
+      </w:r>
+      <w:r>
+        <w:rPr>
+          <w:rFonts w:eastAsia="Arial" w:cs="Arial"/>
+          <w:bCs/>
+          <w:color w:val="000000"/>
+          <w:lang w:val="pt-BR"/>
+        </w:rPr>
+        <w:t xml:space="preserve">ou para a </w:t>
+      </w:r>
+      <w:r>
+        <w:rPr>
+          <w:rFonts w:eastAsia="Arial" w:cs="Arial"/>
+          <w:bCs/>
+          <w:i/>
+          <w:iCs/>
+          <w:color w:val="000000"/>
+          <w:lang w:val="pt-BR"/>
+        </w:rPr>
+        <w:t>home</w:t>
+      </w:r>
+      <w:r>
+        <w:rPr>
+          <w:rFonts w:eastAsia="Arial" w:cs="Arial"/>
+          <w:bCs/>
+          <w:color w:val="000000"/>
+          <w:lang w:val="pt-BR"/>
+        </w:rPr>
+        <w:t>, caso contrário.</w:t>
+      </w:r>
+    </w:p>
+    <w:p>
+      <w:pPr>
+        <w:pBdr>
+          <w:top w:val="nil"/>
+          <w:left w:val="nil"/>
+          <w:bottom w:val="nil"/>
+          <w:right w:val="nil"/>
+          <w:between w:val="nil"/>
+        </w:pBdr>
+        <w:rPr>
+          <w:rFonts w:eastAsia="Arial" w:cs="Arial"/>
+          <w:bCs/>
+          <w:color w:val="000000"/>
+          <w:lang w:val="pt-BR"/>
+        </w:rPr>
+      </w:pPr>
+      <w:r>
+        <w:rPr>
+          <w:rFonts w:eastAsia="Arial" w:cs="Arial"/>
+          <w:bCs/>
+          <w:color w:val="000000"/>
+          <w:lang w:val="pt-BR"/>
+        </w:rPr>
+        <w:lastRenderedPageBreak/>
+        <w:t>Cenário #3: Melhoria no sistema de pagamento.</w:t>
+      </w:r>
+    </w:p>
+    <w:p>
+      <w:pPr>
+        <w:pBdr>
+          <w:top w:val="nil"/>
+          <w:left w:val="nil"/>
+          <w:bottom w:val="nil"/>
+          <w:right w:val="nil"/>
+          <w:between w:val="nil"/>
+        </w:pBdr>
+        <w:rPr>
+          <w:rFonts w:eastAsia="Arial" w:cs="Arial"/>
+          <w:bCs/>
+          <w:color w:val="000000"/>
+          <w:lang w:val="pt-BR"/>
+        </w:rPr>
+      </w:pPr>
+      <w:r>
+        <w:rPr>
+          <w:rFonts w:eastAsia="Arial" w:cs="Arial"/>
+          <w:bCs/>
+          <w:color w:val="000000"/>
+          <w:lang w:val="pt-BR"/>
+        </w:rPr>
+        <w:t>DADO QUE o sistema demora a responder.</w:t>
+      </w:r>
+    </w:p>
+    <w:p>
+      <w:pPr>
+        <w:pBdr>
+          <w:top w:val="nil"/>
+          <w:left w:val="nil"/>
+          <w:bottom w:val="nil"/>
+          <w:right w:val="nil"/>
+          <w:between w:val="nil"/>
+        </w:pBdr>
+        <w:rPr>
+          <w:rFonts w:eastAsia="Arial" w:cs="Arial"/>
+          <w:bCs/>
+          <w:color w:val="000000"/>
+          <w:lang w:val="pt-BR"/>
+        </w:rPr>
+      </w:pPr>
+      <w:r>
+        <w:rPr>
+          <w:rFonts w:eastAsia="Arial" w:cs="Arial"/>
+          <w:bCs/>
+          <w:color w:val="000000"/>
+          <w:lang w:val="pt-BR"/>
+        </w:rPr>
+        <w:t>QUANDO a compra está sendo finalizada.</w:t>
+      </w:r>
+    </w:p>
+    <w:p>
+      <w:pPr>
+        <w:pBdr>
+          <w:top w:val="nil"/>
+          <w:left w:val="nil"/>
+          <w:bottom w:val="nil"/>
+          <w:right w:val="nil"/>
+          <w:between w:val="nil"/>
+        </w:pBdr>
+        <w:rPr>
+          <w:rFonts w:eastAsia="Arial" w:cs="Arial"/>
+          <w:bCs/>
+          <w:color w:val="000000"/>
+          <w:lang w:val="pt-BR"/>
+        </w:rPr>
+      </w:pPr>
+      <w:r>
+        <w:rPr>
+          <w:rFonts w:eastAsia="Arial" w:cs="Arial"/>
+          <w:bCs/>
+          <w:color w:val="000000"/>
+          <w:lang w:val="pt-BR"/>
+        </w:rPr>
+        <w:t>ENTÃO uma nova tecnologia é inserida no sistema.</w:t>
+      </w:r>
+    </w:p>
+    <w:p>
+      <w:pPr>
+        <w:pBdr>
+          <w:top w:val="nil"/>
+          <w:left w:val="nil"/>
+          <w:bottom w:val="nil"/>
+          <w:right w:val="nil"/>
+          <w:between w:val="nil"/>
+        </w:pBdr>
+        <w:rPr>
+          <w:rFonts w:eastAsia="Arial" w:cs="Arial"/>
+          <w:bCs/>
+          <w:color w:val="000000"/>
+          <w:lang w:val="pt-BR"/>
+        </w:rPr>
+      </w:pPr>
+      <w:r>
+        <w:rPr>
+          <w:rFonts w:eastAsia="Arial" w:cs="Arial"/>
+          <w:bCs/>
+          <w:color w:val="000000"/>
+          <w:lang w:val="pt-BR"/>
+        </w:rPr>
+        <w:t>E o sistema de finalização de compras foi aprimorado.</w:t>
+      </w:r>
+    </w:p>
+    <w:p>
+      <w:pPr>
+        <w:pBdr>
+          <w:top w:val="nil"/>
+          <w:left w:val="nil"/>
+          <w:bottom w:val="nil"/>
+          <w:right w:val="nil"/>
+          <w:between w:val="nil"/>
+        </w:pBdr>
+        <w:rPr>
+          <w:rFonts w:eastAsia="Arial" w:cs="Arial"/>
+          <w:b/>
+          <w:color w:val="000000"/>
+          <w:lang w:val="pt-BR"/>
+        </w:rPr>
+      </w:pPr>
     </w:p>
     <w:p>
       <w:pPr>
@@ -2650,6 +5674,48 @@
           <w:lang w:val="pt-BR"/>
         </w:rPr>
       </w:pPr>
+      <w:r>
+        <w:rPr>
+          <w:rFonts w:eastAsia="Arial" w:cs="Arial"/>
+          <w:b/>
+          <w:color w:val="000000"/>
+          <w:lang w:val="pt-BR"/>
+        </w:rPr>
+        <w:t xml:space="preserve">6. </w:t>
+      </w:r>
+      <w:r>
+        <w:rPr>
+          <w:rFonts w:eastAsia="Arial" w:cs="Arial"/>
+          <w:b/>
+          <w:color w:val="000000"/>
+          <w:lang w:val="pt-BR"/>
+        </w:rPr>
+        <w:t xml:space="preserve">DIAGRAMA DE </w:t>
+      </w:r>
+      <w:r>
+        <w:rPr>
+          <w:rFonts w:eastAsia="Arial" w:cs="Arial"/>
+          <w:b/>
+          <w:color w:val="000000"/>
+          <w:lang w:val="pt-BR"/>
+        </w:rPr>
+        <w:t>CASOS DE USO</w:t>
+      </w:r>
+    </w:p>
+    <w:p>
+      <w:pPr>
+        <w:rPr>
+          <w:rFonts w:eastAsia="Arial" w:cs="Arial"/>
+          <w:lang w:val="pt-BR"/>
+        </w:rPr>
+      </w:pPr>
+      <w:r>
+        <w:rPr>
+          <w:rFonts w:eastAsia="Arial" w:cs="Arial"/>
+          <w:lang w:val="pt-BR"/>
+        </w:rPr>
+        <w:t>Diagrama de casos de uso do Projeto.</w:t>
+      </w:r>
     </w:p>
     <w:p>
       <w:pPr>
@@ -2668,226 +5734,166 @@
           <w:lang w:val="pt-BR"/>
         </w:rPr>
       </w:pPr>
-      <w:r>
+    </w:p>
+    <w:p>
+      <w:pPr>
+        <w:pBdr>
+          <w:top w:val="nil"/>
+          <w:left w:val="nil"/>
+          <w:bottom w:val="nil"/>
+          <w:right w:val="nil"/>
+          <w:between w:val="nil"/>
+        </w:pBdr>
+        <w:jc w:val="center"/>
         <w:rPr>
           <w:rFonts w:eastAsia="Arial" w:cs="Arial"/>
           <w:b/>
           <w:color w:val="000000"/>
-          <w:lang w:val="pt-BR"/>
-        </w:rPr>
-        <w:t xml:space="preserve">6. </w:t>
-      </w:r>
+        </w:rPr>
+      </w:pPr>
       <w:r>
         <w:rPr>
           <w:rFonts w:eastAsia="Arial" w:cs="Arial"/>
           <w:b/>
           <w:color w:val="000000"/>
-          <w:lang w:val="pt-BR"/>
-        </w:rPr>
-        <w:t xml:space="preserve">DIAGRAMA DE </w:t>
-      </w:r>
-      <w:r>
+        </w:rPr>
+        <w:t>7. SISTEMAS SIMILARES</w:t>
+      </w:r>
+    </w:p>
+    <w:p>
+      <w:pPr>
+        <w:rPr>
+          <w:rFonts w:eastAsia="Arial" w:cs="Arial"/>
+        </w:rPr>
+      </w:pPr>
+      <w:proofErr w:type="spellStart"/>
+      <w:r>
+        <w:rPr>
+          <w:rFonts w:eastAsia="Arial" w:cs="Arial"/>
+        </w:rPr>
+        <w:t>Netshoes</w:t>
+      </w:r>
+      <w:proofErr w:type="spellEnd"/>
+      <w:r>
+        <w:rPr>
+          <w:rFonts w:eastAsia="Arial" w:cs="Arial"/>
+        </w:rPr>
+        <w:t>.</w:t>
+      </w:r>
+    </w:p>
+    <w:p>
+      <w:pPr>
+        <w:rPr>
+          <w:rFonts w:eastAsia="Arial" w:cs="Arial"/>
+        </w:rPr>
+      </w:pPr>
+      <w:proofErr w:type="spellStart"/>
+      <w:r>
+        <w:rPr>
+          <w:rFonts w:eastAsia="Arial" w:cs="Arial"/>
+        </w:rPr>
+        <w:t>Centauro</w:t>
+      </w:r>
+      <w:proofErr w:type="spellEnd"/>
+      <w:r>
+        <w:rPr>
+          <w:rFonts w:eastAsia="Arial" w:cs="Arial"/>
+        </w:rPr>
+        <w:t>.</w:t>
+      </w:r>
+    </w:p>
+    <w:p>
+      <w:pPr>
+        <w:rPr>
+          <w:rFonts w:eastAsia="Arial" w:cs="Arial"/>
+        </w:rPr>
+      </w:pPr>
+      <w:proofErr w:type="spellStart"/>
+      <w:r>
+        <w:rPr>
+          <w:rFonts w:eastAsia="Arial" w:cs="Arial"/>
+        </w:rPr>
+        <w:t>WorldTennis</w:t>
+      </w:r>
+      <w:proofErr w:type="spellEnd"/>
+      <w:r>
+        <w:rPr>
+          <w:rFonts w:eastAsia="Arial" w:cs="Arial"/>
+        </w:rPr>
+        <w:t>.</w:t>
+      </w:r>
+    </w:p>
+    <w:p>
+      <w:pPr>
+        <w:rPr>
+          <w:rFonts w:eastAsia="Arial" w:cs="Arial"/>
+          <w:lang w:val="pt-BR"/>
+        </w:rPr>
+      </w:pPr>
+      <w:proofErr w:type="spellStart"/>
+      <w:r>
+        <w:rPr>
+          <w:rFonts w:eastAsia="Arial" w:cs="Arial"/>
+          <w:lang w:val="pt-BR"/>
+        </w:rPr>
+        <w:t>Zaapataria</w:t>
+      </w:r>
+      <w:proofErr w:type="spellEnd"/>
+      <w:r>
+        <w:rPr>
+          <w:rFonts w:eastAsia="Arial" w:cs="Arial"/>
+          <w:lang w:val="pt-BR"/>
+        </w:rPr>
+        <w:t>.</w:t>
+      </w:r>
+    </w:p>
+    <w:p>
+      <w:pPr>
+        <w:rPr>
+          <w:rFonts w:eastAsia="Arial" w:cs="Arial"/>
+          <w:lang w:val="pt-BR"/>
+        </w:rPr>
+      </w:pPr>
+      <w:r>
+        <w:rPr>
+          <w:rFonts w:eastAsia="Arial" w:cs="Arial"/>
+          <w:lang w:val="pt-BR"/>
+        </w:rPr>
+        <w:t>Hercílio Calçados.</w:t>
+      </w:r>
+    </w:p>
+    <w:p>
+      <w:pPr>
+        <w:rPr>
+          <w:rFonts w:eastAsia="Arial" w:cs="Arial"/>
+          <w:lang w:val="pt-BR"/>
+        </w:rPr>
+      </w:pPr>
+    </w:p>
+    <w:p>
+      <w:pPr>
+        <w:pBdr>
+          <w:top w:val="nil"/>
+          <w:left w:val="nil"/>
+          <w:bottom w:val="nil"/>
+          <w:right w:val="nil"/>
+          <w:between w:val="nil"/>
+        </w:pBdr>
+        <w:jc w:val="center"/>
         <w:rPr>
           <w:rFonts w:eastAsia="Arial" w:cs="Arial"/>
           <w:b/>
           <w:color w:val="000000"/>
           <w:lang w:val="pt-BR"/>
         </w:rPr>
-        <w:t>CASOS DE USO</w:t>
-      </w:r>
-    </w:p>
-    <w:p>
-      <w:pPr>
-        <w:rPr>
-          <w:rFonts w:eastAsia="Arial" w:cs="Arial"/>
-          <w:lang w:val="pt-BR"/>
-        </w:rPr>
-      </w:pPr>
-      <w:r>
-        <w:rPr>
-          <w:rFonts w:eastAsia="Arial" w:cs="Arial"/>
-          <w:lang w:val="pt-BR"/>
-        </w:rPr>
-        <w:t>Diagrama de casos de uso do Projeto.</w:t>
-      </w:r>
-    </w:p>
-    <w:p>
-      <w:pPr>
-        <w:pBdr>
-          <w:top w:val="nil"/>
-          <w:left w:val="nil"/>
-          <w:bottom w:val="nil"/>
-          <w:right w:val="nil"/>
-          <w:between w:val="nil"/>
-        </w:pBdr>
-        <w:jc w:val="center"/>
+      </w:pPr>
+      <w:r>
         <w:rPr>
           <w:rFonts w:eastAsia="Arial" w:cs="Arial"/>
           <w:b/>
           <w:color w:val="000000"/>
           <w:lang w:val="pt-BR"/>
         </w:rPr>
-      </w:pPr>
-    </w:p>
-    <w:p>
-      <w:pPr>
-        <w:pBdr>
-          <w:top w:val="nil"/>
-          <w:left w:val="nil"/>
-          <w:bottom w:val="nil"/>
-          <w:right w:val="nil"/>
-          <w:between w:val="nil"/>
-        </w:pBdr>
-        <w:jc w:val="center"/>
-        <w:rPr>
-          <w:rFonts w:eastAsia="Arial" w:cs="Arial"/>
-          <w:b/>
-          <w:color w:val="000000"/>
-        </w:rPr>
-      </w:pPr>
-      <w:r>
-        <w:rPr>
-          <w:rFonts w:eastAsia="Arial" w:cs="Arial"/>
-          <w:b/>
-          <w:color w:val="000000"/>
-        </w:rPr>
-        <w:t>7. SISTEMAS SIMILARES</w:t>
-      </w:r>
-    </w:p>
-    <w:p>
-      <w:pPr>
-        <w:rPr>
-          <w:rFonts w:eastAsia="Arial" w:cs="Arial"/>
-        </w:rPr>
-      </w:pPr>
-      <w:proofErr w:type="spellStart"/>
-      <w:r>
-        <w:rPr>
-          <w:rFonts w:eastAsia="Arial" w:cs="Arial"/>
-        </w:rPr>
-        <w:t>Netshoes</w:t>
-      </w:r>
-      <w:proofErr w:type="spellEnd"/>
-      <w:r>
-        <w:rPr>
-          <w:rFonts w:eastAsia="Arial" w:cs="Arial"/>
-        </w:rPr>
-        <w:t>.</w:t>
-      </w:r>
-    </w:p>
-    <w:p>
-      <w:pPr>
-        <w:rPr>
-          <w:rFonts w:eastAsia="Arial" w:cs="Arial"/>
-        </w:rPr>
-      </w:pPr>
-      <w:proofErr w:type="spellStart"/>
-      <w:r>
-        <w:rPr>
-          <w:rFonts w:eastAsia="Arial" w:cs="Arial"/>
-        </w:rPr>
-        <w:t>Centauro</w:t>
-      </w:r>
-      <w:proofErr w:type="spellEnd"/>
-      <w:r>
-        <w:rPr>
-          <w:rFonts w:eastAsia="Arial" w:cs="Arial"/>
-        </w:rPr>
-        <w:t>.</w:t>
-      </w:r>
-    </w:p>
-    <w:p>
-      <w:pPr>
-        <w:rPr>
-          <w:rFonts w:eastAsia="Arial" w:cs="Arial"/>
-        </w:rPr>
-      </w:pPr>
-      <w:proofErr w:type="spellStart"/>
-      <w:r>
-        <w:rPr>
-          <w:rFonts w:eastAsia="Arial" w:cs="Arial"/>
-        </w:rPr>
-        <w:t>WorldTennis</w:t>
-      </w:r>
-      <w:proofErr w:type="spellEnd"/>
-      <w:r>
-        <w:rPr>
-          <w:rFonts w:eastAsia="Arial" w:cs="Arial"/>
-        </w:rPr>
-        <w:t>.</w:t>
-      </w:r>
-    </w:p>
-    <w:p>
-      <w:pPr>
-        <w:rPr>
-          <w:rFonts w:eastAsia="Arial" w:cs="Arial"/>
-          <w:lang w:val="pt-BR"/>
-        </w:rPr>
-      </w:pPr>
-      <w:proofErr w:type="spellStart"/>
-      <w:r>
-        <w:rPr>
-          <w:rFonts w:eastAsia="Arial" w:cs="Arial"/>
-          <w:lang w:val="pt-BR"/>
-        </w:rPr>
-        <w:t>Zaapataria</w:t>
-      </w:r>
-      <w:proofErr w:type="spellEnd"/>
-      <w:r>
-        <w:rPr>
-          <w:rFonts w:eastAsia="Arial" w:cs="Arial"/>
-          <w:lang w:val="pt-BR"/>
-        </w:rPr>
-        <w:t>.</w:t>
-      </w:r>
-    </w:p>
-    <w:p>
-      <w:pPr>
-        <w:rPr>
-          <w:rFonts w:eastAsia="Arial" w:cs="Arial"/>
-          <w:lang w:val="pt-BR"/>
-        </w:rPr>
-      </w:pPr>
-      <w:r>
-        <w:rPr>
-          <w:rFonts w:eastAsia="Arial" w:cs="Arial"/>
-          <w:lang w:val="pt-BR"/>
-        </w:rPr>
-        <w:t>Hercílio Calçados.</w:t>
-      </w:r>
-    </w:p>
-    <w:p>
-      <w:pPr>
-        <w:rPr>
-          <w:rFonts w:eastAsia="Arial" w:cs="Arial"/>
-          <w:lang w:val="pt-BR"/>
-        </w:rPr>
-      </w:pPr>
-    </w:p>
-    <w:p>
-      <w:pPr>
-        <w:pBdr>
-          <w:top w:val="nil"/>
-          <w:left w:val="nil"/>
-          <w:bottom w:val="nil"/>
-          <w:right w:val="nil"/>
-          <w:between w:val="nil"/>
-        </w:pBdr>
-        <w:jc w:val="center"/>
-        <w:rPr>
-          <w:rFonts w:eastAsia="Arial" w:cs="Arial"/>
-          <w:b/>
-          <w:color w:val="000000"/>
-          <w:lang w:val="pt-BR"/>
-        </w:rPr>
-      </w:pPr>
-      <w:r>
-        <w:rPr>
-          <w:rFonts w:eastAsia="Arial" w:cs="Arial"/>
-          <w:b/>
-          <w:color w:val="000000"/>
-          <w:lang w:val="pt-BR"/>
-        </w:rPr>
         <w:t>8. PROJETO</w:t>
       </w:r>
     </w:p>
@@ -2895,7 +5901,6 @@
       <w:pPr>
         <w:rPr>
           <w:rFonts w:eastAsia="Arial"/>
-          <w:lang w:val="pt-BR"/>
         </w:rPr>
       </w:pPr>
       <w:r>
@@ -2903,7 +5908,6 @@
           <w:rFonts w:eastAsia="Arial"/>
           <w:lang w:val="pt-BR"/>
         </w:rPr>
-        <w:lastRenderedPageBreak/>
         <w:t>Descreva a solução proposta detalhadamente.</w:t>
       </w:r>
       <w:r>
@@ -3749,7 +6753,6 @@
   <w:style w:type="character" w:default="1" w:styleId="Fontepargpadro">
     <w:name w:val="Default Paragraph Font"/>
     <w:uiPriority w:val="1"/>
-    <w:semiHidden/>
     <w:unhideWhenUsed/>
   </w:style>
   <w:style w:type="table" w:default="1" w:styleId="Tabelanormal">

</xml_diff>